<commit_message>
add redesigned controller fix section in manual
</commit_message>
<xml_diff>
--- a/src/mod/resources/screens/b/manual.docx
+++ b/src/mod/resources/screens/b/manual.docx
@@ -8,8 +8,8 @@
         <w:jc w:val="both"/>
         <w:rPr>
           <w:rFonts w:ascii="A-OTF Folk Pro H" w:eastAsia="A-OTF Folk Pro H" w:hAnsi="A-OTF Folk Pro H"/>
-          <w:sz w:val="36"/>
-          <w:szCs w:val="36"/>
+          <w:sz w:val="32"/>
+          <w:szCs w:val="32"/>
         </w:rPr>
       </w:pPr>
       <w:bookmarkStart w:id="0" w:name="_Hlk87624224"/>
@@ -17,32 +17,32 @@
       <w:r>
         <w:rPr>
           <w:rFonts w:ascii="A-OTF Folk Pro H" w:eastAsia="A-OTF Folk Pro H" w:hAnsi="A-OTF Folk Pro H"/>
-          <w:sz w:val="36"/>
-          <w:szCs w:val="36"/>
+          <w:sz w:val="32"/>
+          <w:szCs w:val="32"/>
         </w:rPr>
         <w:t xml:space="preserve">Welcome to Melee 1.03 (Version </w:t>
       </w:r>
       <w:r>
         <w:rPr>
           <w:rFonts w:ascii="A-OTF Folk Pro H" w:eastAsia="A-OTF Folk Pro H" w:hAnsi="A-OTF Folk Pro H"/>
-          <w:sz w:val="36"/>
-          <w:szCs w:val="36"/>
+          <w:sz w:val="32"/>
+          <w:szCs w:val="32"/>
         </w:rPr>
         <w:t>B</w:t>
       </w:r>
       <w:r>
         <w:rPr>
           <w:rFonts w:ascii="A-OTF Folk Pro H" w:eastAsia="A-OTF Folk Pro H" w:hAnsi="A-OTF Folk Pro H"/>
-          <w:sz w:val="36"/>
-          <w:szCs w:val="36"/>
+          <w:sz w:val="32"/>
+          <w:szCs w:val="32"/>
         </w:rPr>
         <w:t>3</w:t>
       </w:r>
       <w:r>
         <w:rPr>
           <w:rFonts w:ascii="A-OTF Folk Pro H" w:eastAsia="A-OTF Folk Pro H" w:hAnsi="A-OTF Folk Pro H"/>
-          <w:sz w:val="36"/>
-          <w:szCs w:val="36"/>
+          <w:sz w:val="32"/>
+          <w:szCs w:val="32"/>
         </w:rPr>
         <w:t>)!</w:t>
       </w:r>
@@ -53,31 +53,49 @@
         <w:jc w:val="both"/>
         <w:rPr>
           <w:rFonts w:ascii="A-OTF Folk Pro H" w:eastAsia="A-OTF Folk Pro H" w:hAnsi="A-OTF Folk Pro H"/>
-          <w:sz w:val="28"/>
-          <w:szCs w:val="28"/>
-        </w:rPr>
-      </w:pPr>
-      <w:r>
-        <w:rPr>
-          <w:rFonts w:ascii="A-OTF Folk Pro H" w:eastAsia="A-OTF Folk Pro H" w:hAnsi="A-OTF Folk Pro H"/>
-          <w:sz w:val="28"/>
-          <w:szCs w:val="28"/>
-        </w:rPr>
-        <w:t>1.03 is created by Hax$ and Altimor. Visit</w:t>
-      </w:r>
-      <w:r>
-        <w:rPr>
-          <w:rFonts w:ascii="A-OTF Folk Pro H" w:eastAsia="A-OTF Folk Pro H" w:hAnsi="A-OTF Folk Pro H"/>
-          <w:sz w:val="28"/>
-          <w:szCs w:val="28"/>
+          <w:sz w:val="25"/>
+          <w:szCs w:val="25"/>
+        </w:rPr>
+      </w:pPr>
+      <w:r>
+        <w:rPr>
+          <w:rFonts w:ascii="A-OTF Folk Pro H" w:eastAsia="A-OTF Folk Pro H" w:hAnsi="A-OTF Folk Pro H"/>
+          <w:sz w:val="25"/>
+          <w:szCs w:val="25"/>
+        </w:rPr>
+        <w:t xml:space="preserve">1.03 is created by </w:t>
+      </w:r>
+      <w:proofErr w:type="spellStart"/>
+      <w:r>
+        <w:rPr>
+          <w:rFonts w:ascii="A-OTF Folk Pro H" w:eastAsia="A-OTF Folk Pro H" w:hAnsi="A-OTF Folk Pro H"/>
+          <w:sz w:val="25"/>
+          <w:szCs w:val="25"/>
+        </w:rPr>
+        <w:t>Hax</w:t>
+      </w:r>
+      <w:proofErr w:type="spellEnd"/>
+      <w:r>
+        <w:rPr>
+          <w:rFonts w:ascii="A-OTF Folk Pro H" w:eastAsia="A-OTF Folk Pro H" w:hAnsi="A-OTF Folk Pro H"/>
+          <w:sz w:val="25"/>
+          <w:szCs w:val="25"/>
+        </w:rPr>
+        <w:t>$ and Altimor. Visit</w:t>
+      </w:r>
+      <w:r>
+        <w:rPr>
+          <w:rFonts w:ascii="A-OTF Folk Pro H" w:eastAsia="A-OTF Folk Pro H" w:hAnsi="A-OTF Folk Pro H"/>
+          <w:sz w:val="25"/>
+          <w:szCs w:val="25"/>
         </w:rPr>
         <w:t xml:space="preserve"> </w:t>
       </w:r>
       <w:r>
         <w:rPr>
           <w:rFonts w:ascii="A-OTF Folk Pro H" w:eastAsia="A-OTF Folk Pro H" w:hAnsi="A-OTF Folk Pro H"/>
-          <w:sz w:val="28"/>
-          <w:szCs w:val="28"/>
+          <w:sz w:val="25"/>
+          <w:szCs w:val="25"/>
           <w:u w:val="single"/>
         </w:rPr>
         <w:t>www.b0xx.com</w:t>
@@ -85,16 +103,16 @@
       <w:r>
         <w:rPr>
           <w:rFonts w:ascii="A-OTF Folk Pro H" w:eastAsia="A-OTF Folk Pro H" w:hAnsi="A-OTF Folk Pro H"/>
-          <w:sz w:val="28"/>
-          <w:szCs w:val="28"/>
+          <w:sz w:val="25"/>
+          <w:szCs w:val="25"/>
         </w:rPr>
         <w:t xml:space="preserve"> </w:t>
       </w:r>
       <w:r>
         <w:rPr>
           <w:rFonts w:ascii="A-OTF Folk Pro H" w:eastAsia="A-OTF Folk Pro H" w:hAnsi="A-OTF Folk Pro H"/>
-          <w:sz w:val="28"/>
-          <w:szCs w:val="28"/>
+          <w:sz w:val="25"/>
+          <w:szCs w:val="25"/>
         </w:rPr>
         <w:t>for more information.</w:t>
       </w:r>
@@ -108,15 +126,15 @@
         <w:jc w:val="both"/>
         <w:rPr>
           <w:rFonts w:ascii="A-OTF Folk Pro H" w:eastAsia="A-OTF Folk Pro H" w:hAnsi="A-OTF Folk Pro H"/>
-          <w:sz w:val="36"/>
-          <w:szCs w:val="36"/>
-        </w:rPr>
-      </w:pPr>
-      <w:r>
-        <w:rPr>
-          <w:rFonts w:ascii="A-OTF Folk Pro H" w:eastAsia="A-OTF Folk Pro H" w:hAnsi="A-OTF Folk Pro H"/>
-          <w:sz w:val="36"/>
-          <w:szCs w:val="36"/>
+          <w:sz w:val="32"/>
+          <w:szCs w:val="32"/>
+        </w:rPr>
+      </w:pPr>
+      <w:r>
+        <w:rPr>
+          <w:rFonts w:ascii="A-OTF Folk Pro H" w:eastAsia="A-OTF Folk Pro H" w:hAnsi="A-OTF Folk Pro H"/>
+          <w:sz w:val="32"/>
+          <w:szCs w:val="32"/>
         </w:rPr>
         <w:t>Polling Drift Fix</w:t>
       </w:r>
@@ -127,31 +145,31 @@
         <w:jc w:val="both"/>
         <w:rPr>
           <w:rFonts w:ascii="A-OTF Folk Pro H" w:eastAsia="A-OTF Folk Pro H" w:hAnsi="A-OTF Folk Pro H"/>
-          <w:sz w:val="28"/>
-          <w:szCs w:val="28"/>
-        </w:rPr>
-      </w:pPr>
-      <w:r>
-        <w:rPr>
-          <w:rFonts w:ascii="A-OTF Folk Pro H" w:eastAsia="A-OTF Folk Pro H" w:hAnsi="A-OTF Folk Pro H"/>
-          <w:sz w:val="28"/>
-          <w:szCs w:val="28"/>
+          <w:sz w:val="25"/>
+          <w:szCs w:val="25"/>
+        </w:rPr>
+      </w:pPr>
+      <w:r>
+        <w:rPr>
+          <w:rFonts w:ascii="A-OTF Folk Pro H" w:eastAsia="A-OTF Folk Pro H" w:hAnsi="A-OTF Folk Pro H"/>
+          <w:sz w:val="25"/>
+          <w:szCs w:val="25"/>
         </w:rPr>
         <w:t xml:space="preserve">1.03 contains the polling drift fix, which fixes a bug that causes </w:t>
       </w:r>
       <w:r>
         <w:rPr>
           <w:rFonts w:ascii="A-OTF Folk Pro H" w:eastAsia="A-OTF Folk Pro H" w:hAnsi="A-OTF Folk Pro H"/>
-          <w:sz w:val="28"/>
-          <w:szCs w:val="28"/>
+          <w:sz w:val="25"/>
+          <w:szCs w:val="25"/>
         </w:rPr>
         <w:t>Melee's</w:t>
       </w:r>
       <w:r>
         <w:rPr>
           <w:rFonts w:ascii="A-OTF Folk Pro H" w:eastAsia="A-OTF Folk Pro H" w:hAnsi="A-OTF Folk Pro H"/>
-          <w:sz w:val="28"/>
-          <w:szCs w:val="28"/>
+          <w:sz w:val="25"/>
+          <w:szCs w:val="25"/>
         </w:rPr>
         <w:t xml:space="preserve"> input latency to constantly fluctuate.</w:t>
       </w:r>
@@ -165,15 +183,15 @@
         <w:jc w:val="both"/>
         <w:rPr>
           <w:rFonts w:ascii="A-OTF Folk Pro H" w:eastAsia="A-OTF Folk Pro H" w:hAnsi="A-OTF Folk Pro H"/>
-          <w:sz w:val="36"/>
-          <w:szCs w:val="36"/>
-        </w:rPr>
-      </w:pPr>
-      <w:r>
-        <w:rPr>
-          <w:rFonts w:ascii="A-OTF Folk Pro H" w:eastAsia="A-OTF Folk Pro H" w:hAnsi="A-OTF Folk Pro H"/>
-          <w:sz w:val="36"/>
-          <w:szCs w:val="36"/>
+          <w:sz w:val="32"/>
+          <w:szCs w:val="32"/>
+        </w:rPr>
+      </w:pPr>
+      <w:r>
+        <w:rPr>
+          <w:rFonts w:ascii="A-OTF Folk Pro H" w:eastAsia="A-OTF Folk Pro H" w:hAnsi="A-OTF Folk Pro H"/>
+          <w:sz w:val="32"/>
+          <w:szCs w:val="32"/>
         </w:rPr>
         <w:t>1.03 Controller Fix</w:t>
       </w:r>
@@ -184,113 +202,399 @@
         <w:jc w:val="both"/>
         <w:rPr>
           <w:rFonts w:ascii="A-OTF Folk Pro H" w:eastAsia="A-OTF Folk Pro H" w:hAnsi="A-OTF Folk Pro H"/>
-          <w:sz w:val="28"/>
-          <w:szCs w:val="28"/>
-        </w:rPr>
-      </w:pPr>
-      <w:r>
-        <w:rPr>
-          <w:rFonts w:ascii="A-OTF Folk Pro H" w:eastAsia="A-OTF Folk Pro H" w:hAnsi="A-OTF Folk Pro H"/>
-          <w:sz w:val="28"/>
-          <w:szCs w:val="28"/>
-        </w:rPr>
-        <w:t xml:space="preserve">The default controller fix on 1.03 contains some differences from UCF 0.8. The shield drop range along the rim is maximized to ensure this technique succeeds, and </w:t>
-      </w:r>
-      <w:r>
-        <w:rPr>
-          <w:rFonts w:ascii="A-OTF Folk Pro H" w:eastAsia="A-OTF Folk Pro H" w:hAnsi="A-OTF Folk Pro H"/>
-          <w:sz w:val="28"/>
-          <w:szCs w:val="28"/>
-        </w:rPr>
-        <w:t>wiggle</w:t>
-      </w:r>
-      <w:r>
-        <w:rPr>
-          <w:rFonts w:ascii="A-OTF Folk Pro H" w:eastAsia="A-OTF Folk Pro H" w:hAnsi="A-OTF Folk Pro H"/>
-          <w:sz w:val="28"/>
-          <w:szCs w:val="28"/>
-        </w:rPr>
-        <w:t xml:space="preserve"> out of tumble</w:t>
-      </w:r>
-      <w:r>
-        <w:rPr>
-          <w:rFonts w:ascii="A-OTF Folk Pro H" w:eastAsia="A-OTF Folk Pro H" w:hAnsi="A-OTF Folk Pro H"/>
-          <w:sz w:val="28"/>
-          <w:szCs w:val="28"/>
-        </w:rPr>
-        <w:t xml:space="preserve"> is increased to a 2-frame window as opposed to using dash back</w:t>
-      </w:r>
-      <w:r>
-        <w:rPr>
-          <w:rFonts w:ascii="A-OTF Folk Pro H" w:eastAsia="A-OTF Folk Pro H" w:hAnsi="A-OTF Folk Pro H"/>
-          <w:sz w:val="28"/>
-          <w:szCs w:val="28"/>
-        </w:rPr>
-        <w:t>'</w:t>
-      </w:r>
-      <w:r>
-        <w:rPr>
-          <w:rFonts w:ascii="A-OTF Folk Pro H" w:eastAsia="A-OTF Folk Pro H" w:hAnsi="A-OTF Folk Pro H"/>
-          <w:sz w:val="28"/>
-          <w:szCs w:val="28"/>
-        </w:rPr>
-        <w:t xml:space="preserve">s tilt turn intent. </w:t>
-      </w:r>
-      <w:r>
-        <w:rPr>
-          <w:rFonts w:ascii="A-OTF Folk Pro H" w:eastAsia="A-OTF Folk Pro H" w:hAnsi="A-OTF Folk Pro H"/>
-          <w:sz w:val="28"/>
-          <w:szCs w:val="28"/>
-        </w:rPr>
-        <w:t xml:space="preserve">1.0 cardinal values are </w:t>
-      </w:r>
-      <w:r>
-        <w:rPr>
-          <w:rFonts w:ascii="A-OTF Folk Pro H" w:eastAsia="A-OTF Folk Pro H" w:hAnsi="A-OTF Folk Pro H"/>
-          <w:sz w:val="28"/>
-          <w:szCs w:val="28"/>
-        </w:rPr>
-        <w:t xml:space="preserve">also </w:t>
-      </w:r>
-      <w:r>
-        <w:rPr>
-          <w:rFonts w:ascii="A-OTF Folk Pro H" w:eastAsia="A-OTF Folk Pro H" w:hAnsi="A-OTF Folk Pro H"/>
-          <w:sz w:val="28"/>
-          <w:szCs w:val="28"/>
-        </w:rPr>
-        <w:t>made guaranteed (on vanilla, you</w:t>
-      </w:r>
-      <w:r>
-        <w:rPr>
-          <w:rFonts w:ascii="A-OTF Folk Pro H" w:eastAsia="A-OTF Folk Pro H" w:hAnsi="A-OTF Folk Pro H"/>
-          <w:sz w:val="28"/>
-          <w:szCs w:val="28"/>
-        </w:rPr>
-        <w:t>'</w:t>
-      </w:r>
-      <w:r>
-        <w:rPr>
-          <w:rFonts w:ascii="A-OTF Folk Pro H" w:eastAsia="A-OTF Folk Pro H" w:hAnsi="A-OTF Folk Pro H"/>
-          <w:sz w:val="28"/>
-          <w:szCs w:val="28"/>
-        </w:rPr>
-        <w:t xml:space="preserve">ll typically receive .9875). </w:t>
-      </w:r>
-      <w:r>
-        <w:rPr>
-          <w:rFonts w:ascii="A-OTF Folk Pro H" w:eastAsia="A-OTF Folk Pro H" w:hAnsi="A-OTF Folk Pro H"/>
-          <w:sz w:val="28"/>
-          <w:szCs w:val="28"/>
-        </w:rPr>
-        <w:t>Finally, dash out of crouch is fixed</w:t>
-      </w:r>
-      <w:r>
-        <w:rPr>
-          <w:rFonts w:ascii="A-OTF Folk Pro H" w:eastAsia="A-OTF Folk Pro H" w:hAnsi="A-OTF Folk Pro H"/>
-          <w:sz w:val="28"/>
-          <w:szCs w:val="28"/>
-        </w:rPr>
-        <w:t xml:space="preserve"> by increasing its window from 2 frames to 3 frames and repairing a few coordinates along the rim that can randomly cause this technique to fail.</w:t>
+          <w:sz w:val="25"/>
+          <w:szCs w:val="25"/>
+        </w:rPr>
+      </w:pPr>
+      <w:r>
+        <w:rPr>
+          <w:rFonts w:ascii="A-OTF Folk Pro H" w:eastAsia="A-OTF Folk Pro H" w:hAnsi="A-OTF Folk Pro H"/>
+          <w:sz w:val="25"/>
+          <w:szCs w:val="25"/>
+        </w:rPr>
+        <w:t>The 1.03 controller fix applies the following fixes:</w:t>
+      </w:r>
+    </w:p>
+    <w:tbl>
+      <w:tblPr>
+        <w:tblStyle w:val="PlainTable2"/>
+        <w:tblW w:w="0" w:type="auto"/>
+        <w:tblInd w:w="432" w:type="dxa"/>
+        <w:tblBorders>
+          <w:top w:val="none" w:sz="0" w:space="0" w:color="auto"/>
+          <w:insideV w:val="single" w:sz="18" w:space="0" w:color="auto"/>
+        </w:tblBorders>
+        <w:tblLook w:val="04A0" w:firstRow="1" w:lastRow="0" w:firstColumn="1" w:lastColumn="0" w:noHBand="0" w:noVBand="1"/>
+      </w:tblPr>
+      <w:tblGrid>
+        <w:gridCol w:w="3185"/>
+        <w:gridCol w:w="6153"/>
+      </w:tblGrid>
+      <w:tr>
+        <w:trPr>
+          <w:cnfStyle w:val="100000000000" w:firstRow="1" w:lastRow="0" w:firstColumn="0" w:lastColumn="0" w:oddVBand="0" w:evenVBand="0" w:oddHBand="0" w:evenHBand="0" w:firstRowFirstColumn="0" w:firstRowLastColumn="0" w:lastRowFirstColumn="0" w:lastRowLastColumn="0"/>
+          <w:trHeight w:val="374"/>
+        </w:trPr>
+        <w:tc>
+          <w:tcPr>
+            <w:cnfStyle w:val="001000000000" w:firstRow="0" w:lastRow="0" w:firstColumn="1" w:lastColumn="0" w:oddVBand="0" w:evenVBand="0" w:oddHBand="0" w:evenHBand="0" w:firstRowFirstColumn="0" w:firstRowLastColumn="0" w:lastRowFirstColumn="0" w:lastRowLastColumn="0"/>
+            <w:tcW w:w="3528" w:type="dxa"/>
+            <w:tcBorders>
+              <w:bottom w:val="nil"/>
+            </w:tcBorders>
+            <w:vAlign w:val="center"/>
+          </w:tcPr>
+          <w:p>
+            <w:pPr>
+              <w:spacing w:line="168" w:lineRule="auto"/>
+              <w:rPr>
+                <w:rFonts w:ascii="A-OTF Folk Pro H" w:eastAsia="A-OTF Folk Pro H" w:hAnsi="A-OTF Folk Pro H"/>
+                <w:sz w:val="25"/>
+                <w:szCs w:val="25"/>
+              </w:rPr>
+            </w:pPr>
+            <w:r>
+              <w:rPr>
+                <w:rFonts w:ascii="A-OTF Folk Pro H" w:eastAsia="A-OTF Folk Pro H" w:hAnsi="A-OTF Folk Pro H"/>
+                <w:sz w:val="25"/>
+                <w:szCs w:val="25"/>
+              </w:rPr>
+              <w:t>Dash Back</w:t>
+            </w:r>
+          </w:p>
+        </w:tc>
+        <w:tc>
+          <w:tcPr>
+            <w:tcW w:w="6984" w:type="dxa"/>
+            <w:tcBorders>
+              <w:bottom w:val="nil"/>
+            </w:tcBorders>
+            <w:vAlign w:val="center"/>
+          </w:tcPr>
+          <w:p>
+            <w:pPr>
+              <w:spacing w:line="168" w:lineRule="auto"/>
+              <w:cnfStyle w:val="100000000000" w:firstRow="1" w:lastRow="0" w:firstColumn="0" w:lastColumn="0" w:oddVBand="0" w:evenVBand="0" w:oddHBand="0" w:evenHBand="0" w:firstRowFirstColumn="0" w:firstRowLastColumn="0" w:lastRowFirstColumn="0" w:lastRowLastColumn="0"/>
+              <w:rPr>
+                <w:rFonts w:ascii="A-OTF Folk Pro H" w:eastAsia="A-OTF Folk Pro H" w:hAnsi="A-OTF Folk Pro H"/>
+                <w:sz w:val="25"/>
+                <w:szCs w:val="25"/>
+              </w:rPr>
+            </w:pPr>
+            <w:r>
+              <w:rPr>
+                <w:rFonts w:ascii="A-OTF Folk Pro H" w:eastAsia="A-OTF Folk Pro H" w:hAnsi="A-OTF Folk Pro H"/>
+                <w:sz w:val="25"/>
+                <w:szCs w:val="25"/>
+              </w:rPr>
+              <w:t>Dash back is increased to a 2-frame window and tilt turn intent is applied.</w:t>
+            </w:r>
+          </w:p>
+        </w:tc>
+      </w:tr>
+      <w:tr>
+        <w:trPr>
+          <w:cnfStyle w:val="000000100000" w:firstRow="0" w:lastRow="0" w:firstColumn="0" w:lastColumn="0" w:oddVBand="0" w:evenVBand="0" w:oddHBand="1" w:evenHBand="0" w:firstRowFirstColumn="0" w:firstRowLastColumn="0" w:lastRowFirstColumn="0" w:lastRowLastColumn="0"/>
+          <w:trHeight w:val="374"/>
+        </w:trPr>
+        <w:tc>
+          <w:tcPr>
+            <w:cnfStyle w:val="001000000000" w:firstRow="0" w:lastRow="0" w:firstColumn="1" w:lastColumn="0" w:oddVBand="0" w:evenVBand="0" w:oddHBand="0" w:evenHBand="0" w:firstRowFirstColumn="0" w:firstRowLastColumn="0" w:lastRowFirstColumn="0" w:lastRowLastColumn="0"/>
+            <w:tcW w:w="3528" w:type="dxa"/>
+            <w:tcBorders>
+              <w:top w:val="none" w:sz="0" w:space="0" w:color="auto"/>
+              <w:bottom w:val="nil"/>
+            </w:tcBorders>
+            <w:vAlign w:val="center"/>
+          </w:tcPr>
+          <w:p>
+            <w:pPr>
+              <w:spacing w:line="168" w:lineRule="auto"/>
+              <w:rPr>
+                <w:rFonts w:ascii="A-OTF Folk Pro H" w:eastAsia="A-OTF Folk Pro H" w:hAnsi="A-OTF Folk Pro H"/>
+                <w:sz w:val="25"/>
+                <w:szCs w:val="25"/>
+              </w:rPr>
+            </w:pPr>
+            <w:r>
+              <w:rPr>
+                <w:rFonts w:ascii="A-OTF Folk Pro H" w:eastAsia="A-OTF Folk Pro H" w:hAnsi="A-OTF Folk Pro H"/>
+                <w:sz w:val="25"/>
+                <w:szCs w:val="25"/>
+              </w:rPr>
+              <w:t>Wiggle Out of Tumble</w:t>
+            </w:r>
+          </w:p>
+        </w:tc>
+        <w:tc>
+          <w:tcPr>
+            <w:tcW w:w="6984" w:type="dxa"/>
+            <w:tcBorders>
+              <w:top w:val="none" w:sz="0" w:space="0" w:color="auto"/>
+              <w:bottom w:val="nil"/>
+            </w:tcBorders>
+            <w:vAlign w:val="center"/>
+          </w:tcPr>
+          <w:p>
+            <w:pPr>
+              <w:spacing w:line="168" w:lineRule="auto"/>
+              <w:cnfStyle w:val="000000100000" w:firstRow="0" w:lastRow="0" w:firstColumn="0" w:lastColumn="0" w:oddVBand="0" w:evenVBand="0" w:oddHBand="1" w:evenHBand="0" w:firstRowFirstColumn="0" w:firstRowLastColumn="0" w:lastRowFirstColumn="0" w:lastRowLastColumn="0"/>
+              <w:rPr>
+                <w:rFonts w:ascii="A-OTF Folk Pro H" w:eastAsia="A-OTF Folk Pro H" w:hAnsi="A-OTF Folk Pro H"/>
+                <w:sz w:val="25"/>
+                <w:szCs w:val="25"/>
+              </w:rPr>
+            </w:pPr>
+            <w:r>
+              <w:rPr>
+                <w:rFonts w:ascii="A-OTF Folk Pro H" w:eastAsia="A-OTF Folk Pro H" w:hAnsi="A-OTF Folk Pro H"/>
+                <w:sz w:val="25"/>
+                <w:szCs w:val="25"/>
+              </w:rPr>
+              <w:t>Wiggle out of tumble is increased to a 2-frame window.</w:t>
+            </w:r>
+          </w:p>
+        </w:tc>
+      </w:tr>
+      <w:tr>
+        <w:trPr>
+          <w:trHeight w:val="374"/>
+        </w:trPr>
+        <w:tc>
+          <w:tcPr>
+            <w:cnfStyle w:val="001000000000" w:firstRow="0" w:lastRow="0" w:firstColumn="1" w:lastColumn="0" w:oddVBand="0" w:evenVBand="0" w:oddHBand="0" w:evenHBand="0" w:firstRowFirstColumn="0" w:firstRowLastColumn="0" w:lastRowFirstColumn="0" w:lastRowLastColumn="0"/>
+            <w:tcW w:w="3528" w:type="dxa"/>
+            <w:tcBorders>
+              <w:bottom w:val="nil"/>
+            </w:tcBorders>
+            <w:vAlign w:val="center"/>
+          </w:tcPr>
+          <w:p>
+            <w:pPr>
+              <w:spacing w:line="168" w:lineRule="auto"/>
+              <w:rPr>
+                <w:rFonts w:ascii="A-OTF Folk Pro H" w:eastAsia="A-OTF Folk Pro H" w:hAnsi="A-OTF Folk Pro H"/>
+                <w:sz w:val="25"/>
+                <w:szCs w:val="25"/>
+              </w:rPr>
+            </w:pPr>
+            <w:r>
+              <w:rPr>
+                <w:rFonts w:ascii="A-OTF Folk Pro H" w:eastAsia="A-OTF Folk Pro H" w:hAnsi="A-OTF Folk Pro H"/>
+                <w:sz w:val="25"/>
+                <w:szCs w:val="25"/>
+              </w:rPr>
+              <w:t>Shield Drop</w:t>
+            </w:r>
+          </w:p>
+        </w:tc>
+        <w:tc>
+          <w:tcPr>
+            <w:tcW w:w="6984" w:type="dxa"/>
+            <w:tcBorders>
+              <w:bottom w:val="nil"/>
+            </w:tcBorders>
+            <w:vAlign w:val="center"/>
+          </w:tcPr>
+          <w:p>
+            <w:pPr>
+              <w:spacing w:line="168" w:lineRule="auto"/>
+              <w:cnfStyle w:val="000000000000" w:firstRow="0" w:lastRow="0" w:firstColumn="0" w:lastColumn="0" w:oddVBand="0" w:evenVBand="0" w:oddHBand="0" w:evenHBand="0" w:firstRowFirstColumn="0" w:firstRowLastColumn="0" w:lastRowFirstColumn="0" w:lastRowLastColumn="0"/>
+              <w:rPr>
+                <w:rFonts w:ascii="A-OTF Folk Pro H" w:eastAsia="A-OTF Folk Pro H" w:hAnsi="A-OTF Folk Pro H"/>
+                <w:sz w:val="25"/>
+                <w:szCs w:val="25"/>
+              </w:rPr>
+            </w:pPr>
+            <w:r>
+              <w:rPr>
+                <w:rFonts w:ascii="A-OTF Folk Pro H" w:eastAsia="A-OTF Folk Pro H" w:hAnsi="A-OTF Folk Pro H"/>
+                <w:sz w:val="25"/>
+                <w:szCs w:val="25"/>
+              </w:rPr>
+              <w:t>Shield drop's range is maximized along the rim after roll is shut off.</w:t>
+            </w:r>
+          </w:p>
+        </w:tc>
+      </w:tr>
+      <w:tr>
+        <w:trPr>
+          <w:cnfStyle w:val="000000100000" w:firstRow="0" w:lastRow="0" w:firstColumn="0" w:lastColumn="0" w:oddVBand="0" w:evenVBand="0" w:oddHBand="1" w:evenHBand="0" w:firstRowFirstColumn="0" w:firstRowLastColumn="0" w:lastRowFirstColumn="0" w:lastRowLastColumn="0"/>
+          <w:trHeight w:val="374"/>
+        </w:trPr>
+        <w:tc>
+          <w:tcPr>
+            <w:cnfStyle w:val="001000000000" w:firstRow="0" w:lastRow="0" w:firstColumn="1" w:lastColumn="0" w:oddVBand="0" w:evenVBand="0" w:oddHBand="0" w:evenHBand="0" w:firstRowFirstColumn="0" w:firstRowLastColumn="0" w:lastRowFirstColumn="0" w:lastRowLastColumn="0"/>
+            <w:tcW w:w="3528" w:type="dxa"/>
+            <w:tcBorders>
+              <w:top w:val="nil"/>
+              <w:bottom w:val="none" w:sz="0" w:space="0" w:color="auto"/>
+            </w:tcBorders>
+            <w:vAlign w:val="center"/>
+          </w:tcPr>
+          <w:p>
+            <w:pPr>
+              <w:spacing w:line="168" w:lineRule="auto"/>
+              <w:rPr>
+                <w:rFonts w:ascii="A-OTF Folk Pro H" w:eastAsia="A-OTF Folk Pro H" w:hAnsi="A-OTF Folk Pro H"/>
+                <w:sz w:val="25"/>
+                <w:szCs w:val="25"/>
+              </w:rPr>
+            </w:pPr>
+            <w:r>
+              <w:rPr>
+                <w:rFonts w:ascii="A-OTF Folk Pro H" w:eastAsia="A-OTF Folk Pro H" w:hAnsi="A-OTF Folk Pro H"/>
+                <w:sz w:val="25"/>
+                <w:szCs w:val="25"/>
+              </w:rPr>
+              <w:t>1.0 Cardinal</w:t>
+            </w:r>
+          </w:p>
+        </w:tc>
+        <w:tc>
+          <w:tcPr>
+            <w:tcW w:w="6984" w:type="dxa"/>
+            <w:tcBorders>
+              <w:top w:val="nil"/>
+              <w:bottom w:val="none" w:sz="0" w:space="0" w:color="auto"/>
+            </w:tcBorders>
+            <w:vAlign w:val="center"/>
+          </w:tcPr>
+          <w:p>
+            <w:pPr>
+              <w:spacing w:line="168" w:lineRule="auto"/>
+              <w:cnfStyle w:val="000000100000" w:firstRow="0" w:lastRow="0" w:firstColumn="0" w:lastColumn="0" w:oddVBand="0" w:evenVBand="0" w:oddHBand="1" w:evenHBand="0" w:firstRowFirstColumn="0" w:firstRowLastColumn="0" w:lastRowFirstColumn="0" w:lastRowLastColumn="0"/>
+              <w:rPr>
+                <w:rFonts w:ascii="A-OTF Folk Pro H" w:eastAsia="A-OTF Folk Pro H" w:hAnsi="A-OTF Folk Pro H"/>
+                <w:sz w:val="25"/>
+                <w:szCs w:val="25"/>
+              </w:rPr>
+            </w:pPr>
+            <w:r>
+              <w:rPr>
+                <w:rFonts w:ascii="A-OTF Folk Pro H" w:eastAsia="A-OTF Folk Pro H" w:hAnsi="A-OTF Folk Pro H"/>
+                <w:sz w:val="25"/>
+                <w:szCs w:val="25"/>
+              </w:rPr>
+              <w:t>The rims of the control stick and C-stick's cardinals will clamp to 1.0.</w:t>
+            </w:r>
+          </w:p>
+        </w:tc>
+      </w:tr>
+      <w:tr>
+        <w:trPr>
+          <w:trHeight w:val="374"/>
+        </w:trPr>
+        <w:tc>
+          <w:tcPr>
+            <w:cnfStyle w:val="001000000000" w:firstRow="0" w:lastRow="0" w:firstColumn="1" w:lastColumn="0" w:oddVBand="0" w:evenVBand="0" w:oddHBand="0" w:evenHBand="0" w:firstRowFirstColumn="0" w:firstRowLastColumn="0" w:lastRowFirstColumn="0" w:lastRowLastColumn="0"/>
+            <w:tcW w:w="3528" w:type="dxa"/>
+            <w:tcBorders>
+              <w:bottom w:val="nil"/>
+            </w:tcBorders>
+            <w:vAlign w:val="center"/>
+          </w:tcPr>
+          <w:p>
+            <w:pPr>
+              <w:spacing w:line="168" w:lineRule="auto"/>
+              <w:rPr>
+                <w:rFonts w:ascii="A-OTF Folk Pro H" w:eastAsia="A-OTF Folk Pro H" w:hAnsi="A-OTF Folk Pro H"/>
+                <w:sz w:val="25"/>
+                <w:szCs w:val="25"/>
+              </w:rPr>
+            </w:pPr>
+            <w:r>
+              <w:rPr>
+                <w:rFonts w:ascii="A-OTF Folk Pro H" w:eastAsia="A-OTF Folk Pro H" w:hAnsi="A-OTF Folk Pro H"/>
+                <w:sz w:val="25"/>
+                <w:szCs w:val="25"/>
+              </w:rPr>
+              <w:t>Dash Out of Crouch</w:t>
+            </w:r>
+          </w:p>
+        </w:tc>
+        <w:tc>
+          <w:tcPr>
+            <w:tcW w:w="6984" w:type="dxa"/>
+            <w:tcBorders>
+              <w:bottom w:val="nil"/>
+            </w:tcBorders>
+            <w:vAlign w:val="center"/>
+          </w:tcPr>
+          <w:p>
+            <w:pPr>
+              <w:spacing w:line="168" w:lineRule="auto"/>
+              <w:cnfStyle w:val="000000000000" w:firstRow="0" w:lastRow="0" w:firstColumn="0" w:lastColumn="0" w:oddVBand="0" w:evenVBand="0" w:oddHBand="0" w:evenHBand="0" w:firstRowFirstColumn="0" w:firstRowLastColumn="0" w:lastRowFirstColumn="0" w:lastRowLastColumn="0"/>
+              <w:rPr>
+                <w:rFonts w:ascii="A-OTF Folk Pro H" w:eastAsia="A-OTF Folk Pro H" w:hAnsi="A-OTF Folk Pro H"/>
+                <w:sz w:val="25"/>
+                <w:szCs w:val="25"/>
+              </w:rPr>
+            </w:pPr>
+            <w:r>
+              <w:rPr>
+                <w:rFonts w:ascii="A-OTF Folk Pro H" w:eastAsia="A-OTF Folk Pro H" w:hAnsi="A-OTF Folk Pro H"/>
+                <w:sz w:val="25"/>
+                <w:szCs w:val="25"/>
+              </w:rPr>
+              <w:t xml:space="preserve">Dash out of crouch is increased to a 3-frame window and </w:t>
+            </w:r>
+            <w:proofErr w:type="spellStart"/>
+            <w:r>
+              <w:rPr>
+                <w:rFonts w:ascii="A-OTF Folk Pro H" w:eastAsia="A-OTF Folk Pro H" w:hAnsi="A-OTF Folk Pro H"/>
+                <w:sz w:val="25"/>
+                <w:szCs w:val="25"/>
+              </w:rPr>
+              <w:t>SquatRv</w:t>
+            </w:r>
+            <w:proofErr w:type="spellEnd"/>
+            <w:r>
+              <w:rPr>
+                <w:rFonts w:ascii="A-OTF Folk Pro H" w:eastAsia="A-OTF Folk Pro H" w:hAnsi="A-OTF Folk Pro H"/>
+                <w:sz w:val="25"/>
+                <w:szCs w:val="25"/>
+              </w:rPr>
+              <w:t xml:space="preserve"> along the rim is prevented.</w:t>
+            </w:r>
+          </w:p>
+        </w:tc>
+      </w:tr>
+    </w:tbl>
+    <w:p>
+      <w:pPr>
+        <w:spacing w:before="240" w:line="168" w:lineRule="auto"/>
+        <w:jc w:val="both"/>
+        <w:rPr>
+          <w:sz w:val="25"/>
+          <w:szCs w:val="25"/>
+        </w:rPr>
+      </w:pPr>
+      <w:r>
+        <w:rPr>
+          <w:rFonts w:ascii="A-OTF Folk Pro H" w:eastAsia="A-OTF Folk Pro H" w:hAnsi="A-OTF Folk Pro H"/>
+          <w:sz w:val="25"/>
+          <w:szCs w:val="25"/>
+        </w:rPr>
+        <w:t xml:space="preserve">Credits to </w:t>
+      </w:r>
+      <w:proofErr w:type="spellStart"/>
+      <w:r>
+        <w:rPr>
+          <w:rFonts w:ascii="A-OTF Folk Pro H" w:eastAsia="A-OTF Folk Pro H" w:hAnsi="A-OTF Folk Pro H"/>
+          <w:sz w:val="25"/>
+          <w:szCs w:val="25"/>
+        </w:rPr>
+        <w:t>taukhan</w:t>
+      </w:r>
+      <w:proofErr w:type="spellEnd"/>
+      <w:r>
+        <w:rPr>
+          <w:rFonts w:ascii="A-OTF Folk Pro H" w:eastAsia="A-OTF Folk Pro H" w:hAnsi="A-OTF Folk Pro H"/>
+          <w:sz w:val="25"/>
+          <w:szCs w:val="25"/>
+        </w:rPr>
+        <w:t xml:space="preserve"> for designing the dash back fix.</w:t>
       </w:r>
     </w:p>
     <w:p>
@@ -302,15 +606,15 @@
         <w:jc w:val="both"/>
         <w:rPr>
           <w:rFonts w:ascii="A-OTF Folk Pro H" w:eastAsia="A-OTF Folk Pro H" w:hAnsi="A-OTF Folk Pro H"/>
-          <w:sz w:val="36"/>
-          <w:szCs w:val="36"/>
-        </w:rPr>
-      </w:pPr>
-      <w:r>
-        <w:rPr>
-          <w:rFonts w:ascii="A-OTF Folk Pro H" w:eastAsia="A-OTF Folk Pro H" w:hAnsi="A-OTF Folk Pro H"/>
-          <w:sz w:val="36"/>
-          <w:szCs w:val="36"/>
+          <w:sz w:val="32"/>
+          <w:szCs w:val="32"/>
+        </w:rPr>
+      </w:pPr>
+      <w:r>
+        <w:rPr>
+          <w:rFonts w:ascii="A-OTF Folk Pro H" w:eastAsia="A-OTF Folk Pro H" w:hAnsi="A-OTF Folk Pro H"/>
+          <w:sz w:val="32"/>
+          <w:szCs w:val="32"/>
         </w:rPr>
         <w:t>Stage Modifications</w:t>
       </w:r>
@@ -321,31 +625,31 @@
         <w:jc w:val="both"/>
         <w:rPr>
           <w:rFonts w:ascii="A-OTF Folk Pro H" w:eastAsia="A-OTF Folk Pro H" w:hAnsi="A-OTF Folk Pro H"/>
-          <w:sz w:val="28"/>
-          <w:szCs w:val="28"/>
-        </w:rPr>
-      </w:pPr>
-      <w:r>
-        <w:rPr>
-          <w:rFonts w:ascii="A-OTF Folk Pro H" w:eastAsia="A-OTF Folk Pro H" w:hAnsi="A-OTF Folk Pro H"/>
-          <w:sz w:val="28"/>
-          <w:szCs w:val="28"/>
+          <w:sz w:val="25"/>
+          <w:szCs w:val="25"/>
+        </w:rPr>
+      </w:pPr>
+      <w:r>
+        <w:rPr>
+          <w:rFonts w:ascii="A-OTF Folk Pro H" w:eastAsia="A-OTF Folk Pro H" w:hAnsi="A-OTF Folk Pro H"/>
+          <w:sz w:val="25"/>
+          <w:szCs w:val="25"/>
         </w:rPr>
         <w:t xml:space="preserve">1.03 allows you to </w:t>
       </w:r>
       <w:r>
         <w:rPr>
           <w:rFonts w:ascii="A-OTF Folk Pro H" w:eastAsia="A-OTF Folk Pro H" w:hAnsi="A-OTF Folk Pro H"/>
-          <w:sz w:val="28"/>
-          <w:szCs w:val="28"/>
+          <w:sz w:val="25"/>
+          <w:szCs w:val="25"/>
         </w:rPr>
         <w:t>apply</w:t>
       </w:r>
       <w:r>
         <w:rPr>
           <w:rFonts w:ascii="A-OTF Folk Pro H" w:eastAsia="A-OTF Folk Pro H" w:hAnsi="A-OTF Folk Pro H"/>
-          <w:sz w:val="28"/>
-          <w:szCs w:val="28"/>
+          <w:sz w:val="25"/>
+          <w:szCs w:val="25"/>
         </w:rPr>
         <w:t xml:space="preserve"> the following stage modifications:</w:t>
       </w:r>
@@ -363,8 +667,8 @@
         <w:tblLook w:val="04A0" w:firstRow="1" w:lastRow="0" w:firstColumn="1" w:lastColumn="0" w:noHBand="0" w:noVBand="1"/>
       </w:tblPr>
       <w:tblGrid>
-        <w:gridCol w:w="3528"/>
-        <w:gridCol w:w="6984"/>
+        <w:gridCol w:w="3198"/>
+        <w:gridCol w:w="6140"/>
       </w:tblGrid>
       <w:tr>
         <w:trPr>
@@ -385,15 +689,15 @@
               <w:spacing w:line="168" w:lineRule="auto"/>
               <w:rPr>
                 <w:rFonts w:ascii="A-OTF Folk Pro H" w:eastAsia="A-OTF Folk Pro H" w:hAnsi="A-OTF Folk Pro H"/>
-                <w:sz w:val="28"/>
-                <w:szCs w:val="28"/>
+                <w:sz w:val="25"/>
+                <w:szCs w:val="25"/>
               </w:rPr>
             </w:pPr>
             <w:r>
               <w:rPr>
                 <w:rFonts w:ascii="A-OTF Folk Pro H" w:eastAsia="A-OTF Folk Pro H" w:hAnsi="A-OTF Folk Pro H"/>
-                <w:sz w:val="28"/>
-                <w:szCs w:val="28"/>
+                <w:sz w:val="25"/>
+                <w:szCs w:val="25"/>
               </w:rPr>
               <w:t>Dreamland</w:t>
             </w:r>
@@ -413,15 +717,15 @@
               <w:cnfStyle w:val="100000000000" w:firstRow="1" w:lastRow="0" w:firstColumn="0" w:lastColumn="0" w:oddVBand="0" w:evenVBand="0" w:oddHBand="0" w:evenHBand="0" w:firstRowFirstColumn="0" w:firstRowLastColumn="0" w:lastRowFirstColumn="0" w:lastRowLastColumn="0"/>
               <w:rPr>
                 <w:rFonts w:ascii="A-OTF Folk Pro H" w:eastAsia="A-OTF Folk Pro H" w:hAnsi="A-OTF Folk Pro H"/>
-                <w:sz w:val="28"/>
-                <w:szCs w:val="28"/>
+                <w:sz w:val="25"/>
+                <w:szCs w:val="25"/>
               </w:rPr>
             </w:pPr>
             <w:r>
               <w:rPr>
                 <w:rFonts w:ascii="A-OTF Folk Pro H" w:eastAsia="A-OTF Folk Pro H" w:hAnsi="A-OTF Folk Pro H"/>
-                <w:sz w:val="28"/>
-                <w:szCs w:val="28"/>
+                <w:sz w:val="25"/>
+                <w:szCs w:val="25"/>
               </w:rPr>
               <w:t>Wind is removed.</w:t>
             </w:r>
@@ -447,18 +751,20 @@
               <w:spacing w:line="168" w:lineRule="auto"/>
               <w:rPr>
                 <w:rFonts w:ascii="A-OTF Folk Pro H" w:eastAsia="A-OTF Folk Pro H" w:hAnsi="A-OTF Folk Pro H"/>
-                <w:sz w:val="28"/>
-                <w:szCs w:val="28"/>
+                <w:sz w:val="25"/>
+                <w:szCs w:val="25"/>
               </w:rPr>
             </w:pPr>
-            <w:r>
-              <w:rPr>
-                <w:rFonts w:ascii="A-OTF Folk Pro H" w:eastAsia="A-OTF Folk Pro H" w:hAnsi="A-OTF Folk Pro H"/>
-                <w:sz w:val="28"/>
-                <w:szCs w:val="28"/>
+            <w:proofErr w:type="gramStart"/>
+            <w:r>
+              <w:rPr>
+                <w:rFonts w:ascii="A-OTF Folk Pro H" w:eastAsia="A-OTF Folk Pro H" w:hAnsi="A-OTF Folk Pro H"/>
+                <w:sz w:val="25"/>
+                <w:szCs w:val="25"/>
               </w:rPr>
               <w:t>Final Destination</w:t>
             </w:r>
+            <w:proofErr w:type="gramEnd"/>
           </w:p>
         </w:tc>
         <w:tc>
@@ -476,15 +782,15 @@
               <w:cnfStyle w:val="000000100000" w:firstRow="0" w:lastRow="0" w:firstColumn="0" w:lastColumn="0" w:oddVBand="0" w:evenVBand="0" w:oddHBand="1" w:evenHBand="0" w:firstRowFirstColumn="0" w:firstRowLastColumn="0" w:lastRowFirstColumn="0" w:lastRowLastColumn="0"/>
               <w:rPr>
                 <w:rFonts w:ascii="A-OTF Folk Pro H" w:eastAsia="A-OTF Folk Pro H" w:hAnsi="A-OTF Folk Pro H"/>
-                <w:sz w:val="28"/>
-                <w:szCs w:val="28"/>
+                <w:sz w:val="25"/>
+                <w:szCs w:val="25"/>
               </w:rPr>
             </w:pPr>
             <w:r>
               <w:rPr>
                 <w:rFonts w:ascii="A-OTF Folk Pro H" w:eastAsia="A-OTF Folk Pro H" w:hAnsi="A-OTF Folk Pro H"/>
-                <w:sz w:val="28"/>
-                <w:szCs w:val="28"/>
+                <w:sz w:val="25"/>
+                <w:szCs w:val="25"/>
               </w:rPr>
               <w:t>Background visuals are locked to the starry sky.</w:t>
             </w:r>
@@ -506,15 +812,15 @@
               <w:spacing w:line="168" w:lineRule="auto"/>
               <w:rPr>
                 <w:rFonts w:ascii="A-OTF Folk Pro H" w:eastAsia="A-OTF Folk Pro H" w:hAnsi="A-OTF Folk Pro H"/>
-                <w:sz w:val="28"/>
-                <w:szCs w:val="28"/>
+                <w:sz w:val="25"/>
+                <w:szCs w:val="25"/>
               </w:rPr>
             </w:pPr>
             <w:r>
               <w:rPr>
                 <w:rFonts w:ascii="A-OTF Folk Pro H" w:eastAsia="A-OTF Folk Pro H" w:hAnsi="A-OTF Folk Pro H"/>
-                <w:sz w:val="28"/>
-                <w:szCs w:val="28"/>
+                <w:sz w:val="25"/>
+                <w:szCs w:val="25"/>
               </w:rPr>
               <w:t>Fountain of Dreams</w:t>
             </w:r>
@@ -531,23 +837,23 @@
               <w:cnfStyle w:val="000000000000" w:firstRow="0" w:lastRow="0" w:firstColumn="0" w:lastColumn="0" w:oddVBand="0" w:evenVBand="0" w:oddHBand="0" w:evenHBand="0" w:firstRowFirstColumn="0" w:firstRowLastColumn="0" w:lastRowFirstColumn="0" w:lastRowLastColumn="0"/>
               <w:rPr>
                 <w:rFonts w:ascii="A-OTF Folk Pro H" w:eastAsia="A-OTF Folk Pro H" w:hAnsi="A-OTF Folk Pro H"/>
-                <w:sz w:val="28"/>
-                <w:szCs w:val="28"/>
+                <w:sz w:val="25"/>
+                <w:szCs w:val="25"/>
               </w:rPr>
             </w:pPr>
             <w:r>
               <w:rPr>
                 <w:rFonts w:ascii="A-OTF Folk Pro H" w:eastAsia="A-OTF Folk Pro H" w:hAnsi="A-OTF Folk Pro H"/>
-                <w:sz w:val="28"/>
-                <w:szCs w:val="28"/>
+                <w:sz w:val="25"/>
+                <w:szCs w:val="25"/>
               </w:rPr>
               <w:t>The side platforms start at equal height</w:t>
             </w:r>
             <w:r>
               <w:rPr>
                 <w:rFonts w:ascii="A-OTF Folk Pro H" w:eastAsia="A-OTF Folk Pro H" w:hAnsi="A-OTF Folk Pro H"/>
-                <w:sz w:val="28"/>
-                <w:szCs w:val="28"/>
+                <w:sz w:val="25"/>
+                <w:szCs w:val="25"/>
               </w:rPr>
               <w:t>.</w:t>
             </w:r>
@@ -574,15 +880,15 @@
               <w:spacing w:line="168" w:lineRule="auto"/>
               <w:rPr>
                 <w:rFonts w:ascii="A-OTF Folk Pro H" w:eastAsia="A-OTF Folk Pro H" w:hAnsi="A-OTF Folk Pro H"/>
-                <w:sz w:val="28"/>
-                <w:szCs w:val="28"/>
+                <w:sz w:val="25"/>
+                <w:szCs w:val="25"/>
               </w:rPr>
             </w:pPr>
             <w:r>
               <w:rPr>
                 <w:rFonts w:ascii="A-OTF Folk Pro H" w:eastAsia="A-OTF Folk Pro H" w:hAnsi="A-OTF Folk Pro H"/>
-                <w:sz w:val="28"/>
-                <w:szCs w:val="28"/>
+                <w:sz w:val="25"/>
+                <w:szCs w:val="25"/>
               </w:rPr>
               <w:t>Pokémon Stadium</w:t>
             </w:r>
@@ -603,15 +909,15 @@
               <w:cnfStyle w:val="000000100000" w:firstRow="0" w:lastRow="0" w:firstColumn="0" w:lastColumn="0" w:oddVBand="0" w:evenVBand="0" w:oddHBand="1" w:evenHBand="0" w:firstRowFirstColumn="0" w:firstRowLastColumn="0" w:lastRowFirstColumn="0" w:lastRowLastColumn="0"/>
               <w:rPr>
                 <w:rFonts w:ascii="A-OTF Folk Pro H" w:eastAsia="A-OTF Folk Pro H" w:hAnsi="A-OTF Folk Pro H"/>
-                <w:sz w:val="28"/>
-                <w:szCs w:val="28"/>
+                <w:sz w:val="25"/>
+                <w:szCs w:val="25"/>
               </w:rPr>
             </w:pPr>
             <w:r>
               <w:rPr>
                 <w:rFonts w:ascii="A-OTF Folk Pro H" w:eastAsia="A-OTF Folk Pro H" w:hAnsi="A-OTF Folk Pro H"/>
-                <w:sz w:val="28"/>
-                <w:szCs w:val="28"/>
+                <w:sz w:val="25"/>
+                <w:szCs w:val="25"/>
               </w:rPr>
               <w:t>Transformations are removed.</w:t>
             </w:r>
@@ -633,31 +939,31 @@
               <w:spacing w:line="168" w:lineRule="auto"/>
               <w:rPr>
                 <w:rFonts w:ascii="A-OTF Folk Pro H" w:eastAsia="A-OTF Folk Pro H" w:hAnsi="A-OTF Folk Pro H"/>
-                <w:sz w:val="28"/>
-                <w:szCs w:val="28"/>
+                <w:sz w:val="25"/>
+                <w:szCs w:val="25"/>
               </w:rPr>
             </w:pPr>
             <w:r>
               <w:rPr>
                 <w:rFonts w:ascii="A-OTF Folk Pro H" w:eastAsia="A-OTF Folk Pro H" w:hAnsi="A-OTF Folk Pro H"/>
-                <w:sz w:val="28"/>
-                <w:szCs w:val="28"/>
+                <w:sz w:val="25"/>
+                <w:szCs w:val="25"/>
               </w:rPr>
               <w:t>Yoshi</w:t>
             </w:r>
             <w:r>
               <w:rPr>
                 <w:rFonts w:ascii="A-OTF Folk Pro H" w:eastAsia="A-OTF Folk Pro H" w:hAnsi="A-OTF Folk Pro H"/>
-                <w:sz w:val="28"/>
-                <w:szCs w:val="28"/>
+                <w:sz w:val="25"/>
+                <w:szCs w:val="25"/>
               </w:rPr>
               <w:t>'</w:t>
             </w:r>
             <w:r>
               <w:rPr>
                 <w:rFonts w:ascii="A-OTF Folk Pro H" w:eastAsia="A-OTF Folk Pro H" w:hAnsi="A-OTF Folk Pro H"/>
-                <w:sz w:val="28"/>
-                <w:szCs w:val="28"/>
+                <w:sz w:val="25"/>
+                <w:szCs w:val="25"/>
               </w:rPr>
               <w:t>s Story</w:t>
             </w:r>
@@ -674,15 +980,15 @@
               <w:cnfStyle w:val="000000000000" w:firstRow="0" w:lastRow="0" w:firstColumn="0" w:lastColumn="0" w:oddVBand="0" w:evenVBand="0" w:oddHBand="0" w:evenHBand="0" w:firstRowFirstColumn="0" w:firstRowLastColumn="0" w:lastRowFirstColumn="0" w:lastRowLastColumn="0"/>
               <w:rPr>
                 <w:rFonts w:ascii="A-OTF Folk Pro H" w:eastAsia="A-OTF Folk Pro H" w:hAnsi="A-OTF Folk Pro H"/>
-                <w:sz w:val="28"/>
-                <w:szCs w:val="28"/>
+                <w:sz w:val="25"/>
+                <w:szCs w:val="25"/>
               </w:rPr>
             </w:pPr>
             <w:r>
               <w:rPr>
                 <w:rFonts w:ascii="A-OTF Folk Pro H" w:eastAsia="A-OTF Folk Pro H" w:hAnsi="A-OTF Folk Pro H"/>
-                <w:sz w:val="28"/>
-                <w:szCs w:val="28"/>
+                <w:sz w:val="25"/>
+                <w:szCs w:val="25"/>
               </w:rPr>
               <w:t>Shy Guys are removed.</w:t>
             </w:r>
@@ -699,15 +1005,15 @@
         <w:jc w:val="both"/>
         <w:rPr>
           <w:rFonts w:ascii="A-OTF Folk Pro H" w:eastAsia="A-OTF Folk Pro H" w:hAnsi="A-OTF Folk Pro H"/>
-          <w:sz w:val="36"/>
-          <w:szCs w:val="36"/>
-        </w:rPr>
-      </w:pPr>
-      <w:r>
-        <w:rPr>
-          <w:rFonts w:ascii="A-OTF Folk Pro H" w:eastAsia="A-OTF Folk Pro H" w:hAnsi="A-OTF Folk Pro H"/>
-          <w:sz w:val="36"/>
-          <w:szCs w:val="36"/>
+          <w:sz w:val="32"/>
+          <w:szCs w:val="32"/>
+        </w:rPr>
+      </w:pPr>
+      <w:r>
+        <w:rPr>
+          <w:rFonts w:ascii="A-OTF Folk Pro H" w:eastAsia="A-OTF Folk Pro H" w:hAnsi="A-OTF Folk Pro H"/>
+          <w:sz w:val="32"/>
+          <w:szCs w:val="32"/>
         </w:rPr>
         <w:t>Crew Battle</w:t>
       </w:r>
@@ -718,33 +1024,17 @@
         <w:jc w:val="both"/>
         <w:rPr>
           <w:rFonts w:ascii="A-OTF Folk Pro H" w:eastAsia="A-OTF Folk Pro H" w:hAnsi="A-OTF Folk Pro H"/>
-          <w:sz w:val="28"/>
-          <w:szCs w:val="28"/>
-        </w:rPr>
-      </w:pPr>
-      <w:r>
-        <w:rPr>
-          <w:rFonts w:ascii="A-OTF Folk Pro H" w:eastAsia="A-OTF Folk Pro H" w:hAnsi="A-OTF Folk Pro H"/>
-          <w:sz w:val="28"/>
-          <w:szCs w:val="28"/>
-        </w:rPr>
-        <w:t xml:space="preserve">Melee's signature exhibition is made better than ever before </w:t>
-      </w:r>
-      <w:r>
-        <w:rPr>
-          <w:rFonts w:ascii="A-OTF Folk Pro H" w:eastAsia="A-OTF Folk Pro H" w:hAnsi="A-OTF Folk Pro H"/>
-          <w:sz w:val="28"/>
-          <w:szCs w:val="28"/>
-        </w:rPr>
-        <w:t>by</w:t>
-      </w:r>
-      <w:r>
-        <w:rPr>
-          <w:rFonts w:ascii="A-OTF Folk Pro H" w:eastAsia="A-OTF Folk Pro H" w:hAnsi="A-OTF Folk Pro H"/>
-          <w:sz w:val="28"/>
-          <w:szCs w:val="28"/>
-        </w:rPr>
-        <w:t xml:space="preserve"> 1.03's crew battle mode, which features a stock storage system that keeps track of how many stocks are remaining at the end of a match.</w:t>
+          <w:sz w:val="25"/>
+          <w:szCs w:val="25"/>
+        </w:rPr>
+      </w:pPr>
+      <w:r>
+        <w:rPr>
+          <w:rFonts w:ascii="A-OTF Folk Pro H" w:eastAsia="A-OTF Folk Pro H" w:hAnsi="A-OTF Folk Pro H"/>
+          <w:sz w:val="25"/>
+          <w:szCs w:val="25"/>
+        </w:rPr>
+        <w:t>Melee's signature exhibition is made better than ever before by 1.03's crew battle mode, which features a stock storage system that keeps track of how many stocks are remaining at the end of a match.</w:t>
       </w:r>
     </w:p>
     <w:p>
@@ -756,15 +1046,15 @@
         <w:jc w:val="both"/>
         <w:rPr>
           <w:rFonts w:ascii="A-OTF Folk Pro H" w:eastAsia="A-OTF Folk Pro H" w:hAnsi="A-OTF Folk Pro H"/>
-          <w:sz w:val="36"/>
-          <w:szCs w:val="36"/>
-        </w:rPr>
-      </w:pPr>
-      <w:r>
-        <w:rPr>
-          <w:rFonts w:ascii="A-OTF Folk Pro H" w:eastAsia="A-OTF Folk Pro H" w:hAnsi="A-OTF Folk Pro H"/>
-          <w:sz w:val="36"/>
-          <w:szCs w:val="36"/>
+          <w:sz w:val="32"/>
+          <w:szCs w:val="32"/>
+        </w:rPr>
+      </w:pPr>
+      <w:r>
+        <w:rPr>
+          <w:rFonts w:ascii="A-OTF Folk Pro H" w:eastAsia="A-OTF Folk Pro H" w:hAnsi="A-OTF Folk Pro H"/>
+          <w:sz w:val="32"/>
+          <w:szCs w:val="32"/>
         </w:rPr>
         <w:t>Latency Toggles</w:t>
       </w:r>
@@ -775,63 +1065,63 @@
         <w:jc w:val="both"/>
         <w:rPr>
           <w:rFonts w:ascii="A-OTF Folk Pro H" w:eastAsia="A-OTF Folk Pro H" w:hAnsi="A-OTF Folk Pro H"/>
-          <w:sz w:val="28"/>
-          <w:szCs w:val="28"/>
-        </w:rPr>
-      </w:pPr>
-      <w:r>
-        <w:rPr>
-          <w:rFonts w:ascii="A-OTF Folk Pro H" w:eastAsia="A-OTF Folk Pro H" w:hAnsi="A-OTF Folk Pro H"/>
-          <w:sz w:val="28"/>
-          <w:szCs w:val="28"/>
+          <w:sz w:val="25"/>
+          <w:szCs w:val="25"/>
+        </w:rPr>
+      </w:pPr>
+      <w:r>
+        <w:rPr>
+          <w:rFonts w:ascii="A-OTF Folk Pro H" w:eastAsia="A-OTF Folk Pro H" w:hAnsi="A-OTF Folk Pro H"/>
+          <w:sz w:val="25"/>
+          <w:szCs w:val="25"/>
         </w:rPr>
         <w:t xml:space="preserve">1.03 contains two </w:t>
       </w:r>
       <w:r>
         <w:rPr>
           <w:rFonts w:ascii="A-OTF Folk Pro H" w:eastAsia="A-OTF Folk Pro H" w:hAnsi="A-OTF Folk Pro H"/>
-          <w:sz w:val="28"/>
-          <w:szCs w:val="28"/>
+          <w:sz w:val="25"/>
+          <w:szCs w:val="25"/>
         </w:rPr>
         <w:t>custom</w:t>
       </w:r>
       <w:r>
         <w:rPr>
           <w:rFonts w:ascii="A-OTF Folk Pro H" w:eastAsia="A-OTF Folk Pro H" w:hAnsi="A-OTF Folk Pro H"/>
-          <w:sz w:val="28"/>
-          <w:szCs w:val="28"/>
+          <w:sz w:val="25"/>
+          <w:szCs w:val="25"/>
         </w:rPr>
         <w:t xml:space="preserve"> latency toggles </w:t>
       </w:r>
       <w:r>
         <w:rPr>
           <w:rFonts w:ascii="A-OTF Folk Pro H" w:eastAsia="A-OTF Folk Pro H" w:hAnsi="A-OTF Folk Pro H"/>
-          <w:sz w:val="28"/>
-          <w:szCs w:val="28"/>
+          <w:sz w:val="25"/>
+          <w:szCs w:val="25"/>
         </w:rPr>
         <w:t>in addition to</w:t>
       </w:r>
       <w:r>
         <w:rPr>
           <w:rFonts w:ascii="A-OTF Folk Pro H" w:eastAsia="A-OTF Folk Pro H" w:hAnsi="A-OTF Folk Pro H"/>
-          <w:sz w:val="28"/>
-          <w:szCs w:val="28"/>
+          <w:sz w:val="25"/>
+          <w:szCs w:val="25"/>
         </w:rPr>
         <w:t xml:space="preserve"> the default CRT toggle. The LCD toggle is intended to counteract the innate latency of an LCD monitor by reducing Melee's latency by half a frame. The LOW toggle reduces Melee's latency by one and a half frames (the most a </w:t>
       </w:r>
       <w:r>
         <w:rPr>
           <w:rFonts w:ascii="A-OTF Folk Pro H" w:eastAsia="A-OTF Folk Pro H" w:hAnsi="A-OTF Folk Pro H"/>
-          <w:sz w:val="28"/>
-          <w:szCs w:val="28"/>
+          <w:sz w:val="25"/>
+          <w:szCs w:val="25"/>
         </w:rPr>
         <w:t>Wii</w:t>
       </w:r>
       <w:r>
         <w:rPr>
           <w:rFonts w:ascii="A-OTF Folk Pro H" w:eastAsia="A-OTF Folk Pro H" w:hAnsi="A-OTF Folk Pro H"/>
-          <w:sz w:val="28"/>
-          <w:szCs w:val="28"/>
+          <w:sz w:val="25"/>
+          <w:szCs w:val="25"/>
         </w:rPr>
         <w:t xml:space="preserve"> can handle) so that you can play Melee at lightning-fast speed.</w:t>
       </w:r>
@@ -845,15 +1135,15 @@
         <w:jc w:val="both"/>
         <w:rPr>
           <w:rFonts w:ascii="A-OTF Folk Pro H" w:eastAsia="A-OTF Folk Pro H" w:hAnsi="A-OTF Folk Pro H"/>
-          <w:sz w:val="36"/>
-          <w:szCs w:val="36"/>
-        </w:rPr>
-      </w:pPr>
-      <w:r>
-        <w:rPr>
-          <w:rFonts w:ascii="A-OTF Folk Pro H" w:eastAsia="A-OTF Folk Pro H" w:hAnsi="A-OTF Folk Pro H"/>
-          <w:sz w:val="36"/>
-          <w:szCs w:val="36"/>
+          <w:sz w:val="32"/>
+          <w:szCs w:val="32"/>
+        </w:rPr>
+      </w:pPr>
+      <w:r>
+        <w:rPr>
+          <w:rFonts w:ascii="A-OTF Folk Pro H" w:eastAsia="A-OTF Folk Pro H" w:hAnsi="A-OTF Folk Pro H"/>
+          <w:sz w:val="32"/>
+          <w:szCs w:val="32"/>
         </w:rPr>
         <w:t>Auto Pause</w:t>
       </w:r>
@@ -864,23 +1154,23 @@
         <w:jc w:val="both"/>
         <w:rPr>
           <w:rFonts w:ascii="A-OTF Folk Pro H" w:eastAsia="A-OTF Folk Pro H" w:hAnsi="A-OTF Folk Pro H"/>
-          <w:sz w:val="28"/>
-          <w:szCs w:val="28"/>
-        </w:rPr>
-      </w:pPr>
-      <w:r>
-        <w:rPr>
-          <w:rFonts w:ascii="A-OTF Folk Pro H" w:eastAsia="A-OTF Folk Pro H" w:hAnsi="A-OTF Folk Pro H"/>
-          <w:sz w:val="28"/>
-          <w:szCs w:val="28"/>
+          <w:sz w:val="25"/>
+          <w:szCs w:val="25"/>
+        </w:rPr>
+      </w:pPr>
+      <w:r>
+        <w:rPr>
+          <w:rFonts w:ascii="A-OTF Folk Pro H" w:eastAsia="A-OTF Folk Pro H" w:hAnsi="A-OTF Folk Pro H"/>
+          <w:sz w:val="25"/>
+          <w:szCs w:val="25"/>
         </w:rPr>
         <w:t xml:space="preserve">1.03's auto pause feature allows you to turn off pause in 4-stock matches specifically so that you can freely enter timed matches </w:t>
       </w:r>
       <w:r>
         <w:rPr>
           <w:rFonts w:ascii="A-OTF Folk Pro H" w:eastAsia="A-OTF Folk Pro H" w:hAnsi="A-OTF Folk Pro H"/>
-          <w:sz w:val="28"/>
-          <w:szCs w:val="28"/>
+          <w:sz w:val="25"/>
+          <w:szCs w:val="25"/>
         </w:rPr>
         <w:t>while still being able to pause.</w:t>
       </w:r>
@@ -894,15 +1184,15 @@
         <w:jc w:val="both"/>
         <w:rPr>
           <w:rFonts w:ascii="A-OTF Folk Pro H" w:eastAsia="A-OTF Folk Pro H" w:hAnsi="A-OTF Folk Pro H"/>
-          <w:sz w:val="36"/>
-          <w:szCs w:val="36"/>
-        </w:rPr>
-      </w:pPr>
-      <w:r>
-        <w:rPr>
-          <w:rFonts w:ascii="A-OTF Folk Pro H" w:eastAsia="A-OTF Folk Pro H" w:hAnsi="A-OTF Folk Pro H"/>
-          <w:sz w:val="36"/>
-          <w:szCs w:val="36"/>
+          <w:sz w:val="32"/>
+          <w:szCs w:val="32"/>
+        </w:rPr>
+      </w:pPr>
+      <w:r>
+        <w:rPr>
+          <w:rFonts w:ascii="A-OTF Folk Pro H" w:eastAsia="A-OTF Folk Pro H" w:hAnsi="A-OTF Folk Pro H"/>
+          <w:sz w:val="32"/>
+          <w:szCs w:val="32"/>
         </w:rPr>
         <w:t>In-Game Shortcuts</w:t>
       </w:r>
@@ -913,15 +1203,15 @@
         <w:jc w:val="both"/>
         <w:rPr>
           <w:rFonts w:ascii="A-OTF Folk Pro H" w:eastAsia="A-OTF Folk Pro H" w:hAnsi="A-OTF Folk Pro H"/>
-          <w:sz w:val="28"/>
-          <w:szCs w:val="28"/>
-        </w:rPr>
-      </w:pPr>
-      <w:r>
-        <w:rPr>
-          <w:rFonts w:ascii="A-OTF Folk Pro H" w:eastAsia="A-OTF Folk Pro H" w:hAnsi="A-OTF Folk Pro H"/>
-          <w:sz w:val="28"/>
-          <w:szCs w:val="28"/>
+          <w:sz w:val="25"/>
+          <w:szCs w:val="25"/>
+        </w:rPr>
+      </w:pPr>
+      <w:r>
+        <w:rPr>
+          <w:rFonts w:ascii="A-OTF Folk Pro H" w:eastAsia="A-OTF Folk Pro H" w:hAnsi="A-OTF Folk Pro H"/>
+          <w:sz w:val="25"/>
+          <w:szCs w:val="25"/>
         </w:rPr>
         <w:t>The following shortcuts speed up the process of exiting or restarting a match:</w:t>
       </w:r>
@@ -939,8 +1229,8 @@
         <w:tblLook w:val="04A0" w:firstRow="1" w:lastRow="0" w:firstColumn="1" w:lastColumn="0" w:noHBand="0" w:noVBand="1"/>
       </w:tblPr>
       <w:tblGrid>
-        <w:gridCol w:w="3528"/>
-        <w:gridCol w:w="6984"/>
+        <w:gridCol w:w="3153"/>
+        <w:gridCol w:w="6185"/>
       </w:tblGrid>
       <w:tr>
         <w:trPr>
@@ -961,15 +1251,16 @@
               <w:spacing w:line="168" w:lineRule="auto"/>
               <w:rPr>
                 <w:rFonts w:ascii="A-OTF Folk Pro H" w:eastAsia="A-OTF Folk Pro H" w:hAnsi="A-OTF Folk Pro H"/>
-                <w:sz w:val="28"/>
-                <w:szCs w:val="28"/>
+                <w:sz w:val="25"/>
+                <w:szCs w:val="25"/>
               </w:rPr>
             </w:pPr>
-            <w:r>
-              <w:rPr>
-                <w:rFonts w:ascii="A-OTF Folk Pro H" w:eastAsia="A-OTF Folk Pro H" w:hAnsi="A-OTF Folk Pro H"/>
-                <w:sz w:val="28"/>
-                <w:szCs w:val="28"/>
+            <w:bookmarkStart w:id="2" w:name="_Hlk92577923"/>
+            <w:r>
+              <w:rPr>
+                <w:rFonts w:ascii="A-OTF Folk Pro H" w:eastAsia="A-OTF Folk Pro H" w:hAnsi="A-OTF Folk Pro H"/>
+                <w:sz w:val="25"/>
+                <w:szCs w:val="25"/>
               </w:rPr>
               <w:t>Hold Start</w:t>
             </w:r>
@@ -989,15 +1280,15 @@
               <w:cnfStyle w:val="100000000000" w:firstRow="1" w:lastRow="0" w:firstColumn="0" w:lastColumn="0" w:oddVBand="0" w:evenVBand="0" w:oddHBand="0" w:evenHBand="0" w:firstRowFirstColumn="0" w:firstRowLastColumn="0" w:lastRowFirstColumn="0" w:lastRowLastColumn="0"/>
               <w:rPr>
                 <w:rFonts w:ascii="A-OTF Folk Pro H" w:eastAsia="A-OTF Folk Pro H" w:hAnsi="A-OTF Folk Pro H"/>
-                <w:sz w:val="28"/>
-                <w:szCs w:val="28"/>
+                <w:sz w:val="25"/>
+                <w:szCs w:val="25"/>
               </w:rPr>
             </w:pPr>
             <w:r>
               <w:rPr>
                 <w:rFonts w:ascii="A-OTF Folk Pro H" w:eastAsia="A-OTF Folk Pro H" w:hAnsi="A-OTF Folk Pro H"/>
-                <w:sz w:val="28"/>
-                <w:szCs w:val="28"/>
+                <w:sz w:val="25"/>
+                <w:szCs w:val="25"/>
               </w:rPr>
               <w:t>L R A Start</w:t>
             </w:r>
@@ -1024,15 +1315,15 @@
               <w:spacing w:line="168" w:lineRule="auto"/>
               <w:rPr>
                 <w:rFonts w:ascii="A-OTF Folk Pro H" w:eastAsia="A-OTF Folk Pro H" w:hAnsi="A-OTF Folk Pro H"/>
-                <w:sz w:val="28"/>
-                <w:szCs w:val="28"/>
+                <w:sz w:val="25"/>
+                <w:szCs w:val="25"/>
               </w:rPr>
             </w:pPr>
             <w:r>
               <w:rPr>
                 <w:rFonts w:ascii="A-OTF Folk Pro H" w:eastAsia="A-OTF Folk Pro H" w:hAnsi="A-OTF Folk Pro H"/>
-                <w:sz w:val="28"/>
-                <w:szCs w:val="28"/>
+                <w:sz w:val="25"/>
+                <w:szCs w:val="25"/>
               </w:rPr>
               <w:t>Hold Start + B</w:t>
             </w:r>
@@ -1053,15 +1344,15 @@
               <w:cnfStyle w:val="000000100000" w:firstRow="0" w:lastRow="0" w:firstColumn="0" w:lastColumn="0" w:oddVBand="0" w:evenVBand="0" w:oddHBand="1" w:evenHBand="0" w:firstRowFirstColumn="0" w:firstRowLastColumn="0" w:lastRowFirstColumn="0" w:lastRowLastColumn="0"/>
               <w:rPr>
                 <w:rFonts w:ascii="A-OTF Folk Pro H" w:eastAsia="A-OTF Folk Pro H" w:hAnsi="A-OTF Folk Pro H"/>
-                <w:sz w:val="28"/>
-                <w:szCs w:val="28"/>
+                <w:sz w:val="25"/>
+                <w:szCs w:val="25"/>
               </w:rPr>
             </w:pPr>
             <w:r>
               <w:rPr>
                 <w:rFonts w:ascii="A-OTF Folk Pro H" w:eastAsia="A-OTF Folk Pro H" w:hAnsi="A-OTF Folk Pro H"/>
-                <w:sz w:val="28"/>
-                <w:szCs w:val="28"/>
+                <w:sz w:val="25"/>
+                <w:szCs w:val="25"/>
               </w:rPr>
               <w:t>L R A Start + Rematch</w:t>
             </w:r>
@@ -1069,6 +1360,7 @@
         </w:tc>
       </w:tr>
     </w:tbl>
+    <w:bookmarkEnd w:id="2"/>
     <w:p>
       <w:pPr>
         <w:pBdr>
@@ -1078,15 +1370,15 @@
         <w:jc w:val="both"/>
         <w:rPr>
           <w:rFonts w:ascii="A-OTF Folk Pro H" w:eastAsia="A-OTF Folk Pro H" w:hAnsi="A-OTF Folk Pro H"/>
-          <w:sz w:val="28"/>
-          <w:szCs w:val="28"/>
-        </w:rPr>
-      </w:pPr>
-      <w:r>
-        <w:rPr>
-          <w:rFonts w:ascii="A-OTF Folk Pro H" w:eastAsia="A-OTF Folk Pro H" w:hAnsi="A-OTF Folk Pro H"/>
-          <w:sz w:val="36"/>
-          <w:szCs w:val="36"/>
+          <w:sz w:val="32"/>
+          <w:szCs w:val="32"/>
+        </w:rPr>
+      </w:pPr>
+      <w:r>
+        <w:rPr>
+          <w:rFonts w:ascii="A-OTF Folk Pro H" w:eastAsia="A-OTF Folk Pro H" w:hAnsi="A-OTF Folk Pro H"/>
+          <w:sz w:val="32"/>
+          <w:szCs w:val="32"/>
         </w:rPr>
         <w:t>Character Select Screen Shortcuts</w:t>
       </w:r>
@@ -1097,39 +1389,39 @@
         <w:jc w:val="both"/>
         <w:rPr>
           <w:rFonts w:ascii="A-OTF Folk Pro H" w:eastAsia="A-OTF Folk Pro H" w:hAnsi="A-OTF Folk Pro H"/>
-          <w:sz w:val="28"/>
-          <w:szCs w:val="28"/>
-        </w:rPr>
-      </w:pPr>
-      <w:r>
-        <w:rPr>
-          <w:rFonts w:ascii="A-OTF Folk Pro H" w:eastAsia="A-OTF Folk Pro H" w:hAnsi="A-OTF Folk Pro H"/>
-          <w:sz w:val="28"/>
-          <w:szCs w:val="28"/>
+          <w:sz w:val="25"/>
+          <w:szCs w:val="25"/>
+        </w:rPr>
+      </w:pPr>
+      <w:r>
+        <w:rPr>
+          <w:rFonts w:ascii="A-OTF Folk Pro H" w:eastAsia="A-OTF Folk Pro H" w:hAnsi="A-OTF Folk Pro H"/>
+          <w:sz w:val="25"/>
+          <w:szCs w:val="25"/>
         </w:rPr>
         <w:t xml:space="preserve">The following settings can be toggled at the character select screen </w:t>
       </w:r>
       <w:r>
         <w:rPr>
           <w:rFonts w:ascii="A-OTF Folk Pro H" w:eastAsia="A-OTF Folk Pro H" w:hAnsi="A-OTF Folk Pro H"/>
-          <w:sz w:val="28"/>
-          <w:szCs w:val="28"/>
+          <w:sz w:val="25"/>
+          <w:szCs w:val="25"/>
         </w:rPr>
         <w:t>by</w:t>
       </w:r>
       <w:r>
         <w:rPr>
           <w:rFonts w:ascii="A-OTF Folk Pro H" w:eastAsia="A-OTF Folk Pro H" w:hAnsi="A-OTF Folk Pro H"/>
-          <w:sz w:val="28"/>
-          <w:szCs w:val="28"/>
+          <w:sz w:val="25"/>
+          <w:szCs w:val="25"/>
         </w:rPr>
         <w:t xml:space="preserve"> performing the corresponding inputs</w:t>
       </w:r>
       <w:r>
         <w:rPr>
           <w:rFonts w:ascii="A-OTF Folk Pro H" w:eastAsia="A-OTF Folk Pro H" w:hAnsi="A-OTF Folk Pro H"/>
-          <w:sz w:val="28"/>
-          <w:szCs w:val="28"/>
+          <w:sz w:val="25"/>
+          <w:szCs w:val="25"/>
         </w:rPr>
         <w:t>:</w:t>
       </w:r>
@@ -1147,8 +1439,8 @@
         <w:tblLook w:val="04A0" w:firstRow="1" w:lastRow="0" w:firstColumn="1" w:lastColumn="0" w:noHBand="0" w:noVBand="1"/>
       </w:tblPr>
       <w:tblGrid>
-        <w:gridCol w:w="3528"/>
-        <w:gridCol w:w="6984"/>
+        <w:gridCol w:w="3188"/>
+        <w:gridCol w:w="6150"/>
       </w:tblGrid>
       <w:tr>
         <w:trPr>
@@ -1169,15 +1461,15 @@
               <w:spacing w:line="168" w:lineRule="auto"/>
               <w:rPr>
                 <w:rFonts w:ascii="A-OTF Folk Pro H" w:eastAsia="A-OTF Folk Pro H" w:hAnsi="A-OTF Folk Pro H"/>
-                <w:sz w:val="28"/>
-                <w:szCs w:val="28"/>
+                <w:sz w:val="25"/>
+                <w:szCs w:val="25"/>
               </w:rPr>
             </w:pPr>
             <w:r>
               <w:rPr>
                 <w:rFonts w:ascii="A-OTF Folk Pro H" w:eastAsia="A-OTF Folk Pro H" w:hAnsi="A-OTF Folk Pro H"/>
-                <w:sz w:val="28"/>
-                <w:szCs w:val="28"/>
+                <w:sz w:val="25"/>
+                <w:szCs w:val="25"/>
               </w:rPr>
               <w:t>Rumble</w:t>
             </w:r>
@@ -1197,15 +1489,15 @@
               <w:cnfStyle w:val="100000000000" w:firstRow="1" w:lastRow="0" w:firstColumn="0" w:lastColumn="0" w:oddVBand="0" w:evenVBand="0" w:oddHBand="0" w:evenHBand="0" w:firstRowFirstColumn="0" w:firstRowLastColumn="0" w:lastRowFirstColumn="0" w:lastRowLastColumn="0"/>
               <w:rPr>
                 <w:rFonts w:ascii="A-OTF Folk Pro H" w:eastAsia="A-OTF Folk Pro H" w:hAnsi="A-OTF Folk Pro H"/>
-                <w:sz w:val="28"/>
-                <w:szCs w:val="28"/>
+                <w:sz w:val="25"/>
+                <w:szCs w:val="25"/>
               </w:rPr>
             </w:pPr>
             <w:r>
               <w:rPr>
                 <w:rFonts w:ascii="A-OTF Folk Pro H" w:eastAsia="A-OTF Folk Pro H" w:hAnsi="A-OTF Folk Pro H"/>
-                <w:sz w:val="28"/>
-                <w:szCs w:val="28"/>
+                <w:sz w:val="25"/>
+                <w:szCs w:val="25"/>
               </w:rPr>
               <w:t>D-Pad Up</w:t>
             </w:r>
@@ -1232,15 +1524,15 @@
               <w:spacing w:line="168" w:lineRule="auto"/>
               <w:rPr>
                 <w:rFonts w:ascii="A-OTF Folk Pro H" w:eastAsia="A-OTF Folk Pro H" w:hAnsi="A-OTF Folk Pro H"/>
-                <w:sz w:val="28"/>
-                <w:szCs w:val="28"/>
+                <w:sz w:val="25"/>
+                <w:szCs w:val="25"/>
               </w:rPr>
             </w:pPr>
             <w:r>
               <w:rPr>
                 <w:rFonts w:ascii="A-OTF Folk Pro H" w:eastAsia="A-OTF Folk Pro H" w:hAnsi="A-OTF Folk Pro H"/>
-                <w:sz w:val="28"/>
-                <w:szCs w:val="28"/>
+                <w:sz w:val="25"/>
+                <w:szCs w:val="25"/>
               </w:rPr>
               <w:t>Z Jump</w:t>
             </w:r>
@@ -1261,25 +1553,17 @@
               <w:cnfStyle w:val="000000100000" w:firstRow="0" w:lastRow="0" w:firstColumn="0" w:lastColumn="0" w:oddVBand="0" w:evenVBand="0" w:oddHBand="1" w:evenHBand="0" w:firstRowFirstColumn="0" w:firstRowLastColumn="0" w:lastRowFirstColumn="0" w:lastRowLastColumn="0"/>
               <w:rPr>
                 <w:rFonts w:ascii="A-OTF Folk Pro H" w:eastAsia="A-OTF Folk Pro H" w:hAnsi="A-OTF Folk Pro H"/>
-                <w:sz w:val="28"/>
-                <w:szCs w:val="28"/>
+                <w:sz w:val="25"/>
+                <w:szCs w:val="25"/>
               </w:rPr>
             </w:pPr>
             <w:r>
               <w:rPr>
                 <w:rFonts w:ascii="A-OTF Folk Pro H" w:eastAsia="A-OTF Folk Pro H" w:hAnsi="A-OTF Folk Pro H"/>
-                <w:sz w:val="28"/>
-                <w:szCs w:val="28"/>
-              </w:rPr>
-              <w:t>X + Z or Y + Z</w:t>
-            </w:r>
-            <w:r>
-              <w:rPr>
-                <w:rFonts w:ascii="A-OTF Folk Pro H" w:eastAsia="A-OTF Folk Pro H" w:hAnsi="A-OTF Folk Pro H"/>
-                <w:sz w:val="28"/>
-                <w:szCs w:val="28"/>
-              </w:rPr>
-              <w:t xml:space="preserve"> (hold for one second)</w:t>
+                <w:sz w:val="25"/>
+                <w:szCs w:val="25"/>
+              </w:rPr>
+              <w:t>X + Z or Y + Z (hold for one second)</w:t>
             </w:r>
           </w:p>
         </w:tc>
@@ -1294,23 +1578,23 @@
         <w:jc w:val="both"/>
         <w:rPr>
           <w:rFonts w:ascii="A-OTF Folk Pro H" w:eastAsia="A-OTF Folk Pro H" w:hAnsi="A-OTF Folk Pro H"/>
-          <w:sz w:val="36"/>
-          <w:szCs w:val="36"/>
-        </w:rPr>
-      </w:pPr>
-      <w:r>
-        <w:rPr>
-          <w:rFonts w:ascii="A-OTF Folk Pro H" w:eastAsia="A-OTF Folk Pro H" w:hAnsi="A-OTF Folk Pro H"/>
-          <w:sz w:val="36"/>
-          <w:szCs w:val="36"/>
+          <w:sz w:val="32"/>
+          <w:szCs w:val="32"/>
+        </w:rPr>
+      </w:pPr>
+      <w:r>
+        <w:rPr>
+          <w:rFonts w:ascii="A-OTF Folk Pro H" w:eastAsia="A-OTF Folk Pro H" w:hAnsi="A-OTF Folk Pro H"/>
+          <w:sz w:val="32"/>
+          <w:szCs w:val="32"/>
         </w:rPr>
         <w:t xml:space="preserve">Perfect </w:t>
       </w:r>
       <w:r>
         <w:rPr>
           <w:rFonts w:ascii="A-OTF Folk Pro H" w:eastAsia="A-OTF Folk Pro H" w:hAnsi="A-OTF Folk Pro H"/>
-          <w:sz w:val="36"/>
-          <w:szCs w:val="36"/>
+          <w:sz w:val="32"/>
+          <w:szCs w:val="32"/>
         </w:rPr>
         <w:t>Angles</w:t>
       </w:r>
@@ -1321,87 +1605,123 @@
         <w:jc w:val="both"/>
         <w:rPr>
           <w:rFonts w:ascii="A-OTF Folk Pro H" w:eastAsia="A-OTF Folk Pro H" w:hAnsi="A-OTF Folk Pro H"/>
-          <w:sz w:val="28"/>
-          <w:szCs w:val="28"/>
-        </w:rPr>
-      </w:pPr>
-      <w:r>
-        <w:rPr>
-          <w:rFonts w:ascii="A-OTF Folk Pro H" w:eastAsia="A-OTF Folk Pro H" w:hAnsi="A-OTF Folk Pro H"/>
-          <w:sz w:val="28"/>
-          <w:szCs w:val="28"/>
+          <w:sz w:val="25"/>
+          <w:szCs w:val="25"/>
+        </w:rPr>
+      </w:pPr>
+      <w:r>
+        <w:rPr>
+          <w:rFonts w:ascii="A-OTF Folk Pro H" w:eastAsia="A-OTF Folk Pro H" w:hAnsi="A-OTF Folk Pro H"/>
+          <w:sz w:val="25"/>
+          <w:szCs w:val="25"/>
         </w:rPr>
         <w:t>1.03</w:t>
       </w:r>
       <w:r>
         <w:rPr>
           <w:rFonts w:ascii="A-OTF Folk Pro H" w:eastAsia="A-OTF Folk Pro H" w:hAnsi="A-OTF Folk Pro H"/>
-          <w:sz w:val="28"/>
-          <w:szCs w:val="28"/>
+          <w:sz w:val="25"/>
+          <w:szCs w:val="25"/>
         </w:rPr>
         <w:t>'</w:t>
       </w:r>
       <w:r>
         <w:rPr>
           <w:rFonts w:ascii="A-OTF Folk Pro H" w:eastAsia="A-OTF Folk Pro H" w:hAnsi="A-OTF Folk Pro H"/>
-          <w:sz w:val="28"/>
-          <w:szCs w:val="28"/>
+          <w:sz w:val="25"/>
+          <w:szCs w:val="25"/>
         </w:rPr>
         <w:t xml:space="preserve">s perfect </w:t>
       </w:r>
       <w:r>
         <w:rPr>
           <w:rFonts w:ascii="A-OTF Folk Pro H" w:eastAsia="A-OTF Folk Pro H" w:hAnsi="A-OTF Folk Pro H"/>
-          <w:sz w:val="28"/>
-          <w:szCs w:val="28"/>
+          <w:sz w:val="25"/>
+          <w:szCs w:val="25"/>
         </w:rPr>
         <w:t>angles</w:t>
       </w:r>
       <w:r>
         <w:rPr>
           <w:rFonts w:ascii="A-OTF Folk Pro H" w:eastAsia="A-OTF Folk Pro H" w:hAnsi="A-OTF Folk Pro H"/>
-          <w:sz w:val="28"/>
-          <w:szCs w:val="28"/>
-        </w:rPr>
-        <w:t xml:space="preserve"> mod modernizes wavedashing by allowing you to airdodge at the shallowest angle by pointing horizontally. Your </w:t>
-      </w:r>
-      <w:r>
-        <w:rPr>
-          <w:rFonts w:ascii="A-OTF Folk Pro H" w:eastAsia="A-OTF Folk Pro H" w:hAnsi="A-OTF Folk Pro H"/>
-          <w:sz w:val="28"/>
-          <w:szCs w:val="28"/>
+          <w:sz w:val="25"/>
+          <w:szCs w:val="25"/>
+        </w:rPr>
+        <w:t xml:space="preserve"> mod modernizes </w:t>
+      </w:r>
+      <w:proofErr w:type="spellStart"/>
+      <w:r>
+        <w:rPr>
+          <w:rFonts w:ascii="A-OTF Folk Pro H" w:eastAsia="A-OTF Folk Pro H" w:hAnsi="A-OTF Folk Pro H"/>
+          <w:sz w:val="25"/>
+          <w:szCs w:val="25"/>
+        </w:rPr>
+        <w:t>wavedashing</w:t>
+      </w:r>
+      <w:proofErr w:type="spellEnd"/>
+      <w:r>
+        <w:rPr>
+          <w:rFonts w:ascii="A-OTF Folk Pro H" w:eastAsia="A-OTF Folk Pro H" w:hAnsi="A-OTF Folk Pro H"/>
+          <w:sz w:val="25"/>
+          <w:szCs w:val="25"/>
+        </w:rPr>
+        <w:t xml:space="preserve"> by allowing you to </w:t>
+      </w:r>
+      <w:proofErr w:type="spellStart"/>
+      <w:r>
+        <w:rPr>
+          <w:rFonts w:ascii="A-OTF Folk Pro H" w:eastAsia="A-OTF Folk Pro H" w:hAnsi="A-OTF Folk Pro H"/>
+          <w:sz w:val="25"/>
+          <w:szCs w:val="25"/>
+        </w:rPr>
+        <w:t>airdodge</w:t>
+      </w:r>
+      <w:proofErr w:type="spellEnd"/>
+      <w:r>
+        <w:rPr>
+          <w:rFonts w:ascii="A-OTF Folk Pro H" w:eastAsia="A-OTF Folk Pro H" w:hAnsi="A-OTF Folk Pro H"/>
+          <w:sz w:val="25"/>
+          <w:szCs w:val="25"/>
+        </w:rPr>
+        <w:t xml:space="preserve"> at the shallowest angle by pointing horizontally. Your </w:t>
+      </w:r>
+      <w:r>
+        <w:rPr>
+          <w:rFonts w:ascii="A-OTF Folk Pro H" w:eastAsia="A-OTF Folk Pro H" w:hAnsi="A-OTF Folk Pro H"/>
+          <w:sz w:val="25"/>
+          <w:szCs w:val="25"/>
         </w:rPr>
         <w:t>control</w:t>
       </w:r>
       <w:r>
         <w:rPr>
           <w:rFonts w:ascii="A-OTF Folk Pro H" w:eastAsia="A-OTF Folk Pro H" w:hAnsi="A-OTF Folk Pro H"/>
-          <w:sz w:val="28"/>
-          <w:szCs w:val="28"/>
+          <w:sz w:val="25"/>
+          <w:szCs w:val="25"/>
         </w:rPr>
         <w:t xml:space="preserve"> stick must reach X .8000 or greater (the same cut-off as dash and F-smash) for this mod to take</w:t>
       </w:r>
       <w:r>
         <w:rPr>
           <w:rFonts w:ascii="A-OTF Folk Pro H" w:eastAsia="A-OTF Folk Pro H" w:hAnsi="A-OTF Folk Pro H"/>
-          <w:sz w:val="28"/>
-          <w:szCs w:val="28"/>
+          <w:sz w:val="25"/>
+          <w:szCs w:val="25"/>
         </w:rPr>
         <w:t xml:space="preserve"> </w:t>
       </w:r>
       <w:r>
         <w:rPr>
           <w:rFonts w:ascii="A-OTF Folk Pro H" w:eastAsia="A-OTF Folk Pro H" w:hAnsi="A-OTF Folk Pro H"/>
-          <w:sz w:val="28"/>
-          <w:szCs w:val="28"/>
+          <w:sz w:val="25"/>
+          <w:szCs w:val="25"/>
         </w:rPr>
         <w:t>effect</w:t>
       </w:r>
       <w:r>
         <w:rPr>
           <w:rFonts w:ascii="A-OTF Folk Pro H" w:eastAsia="A-OTF Folk Pro H" w:hAnsi="A-OTF Folk Pro H"/>
-          <w:sz w:val="28"/>
-          <w:szCs w:val="28"/>
+          <w:sz w:val="25"/>
+          <w:szCs w:val="25"/>
         </w:rPr>
         <w:t>.</w:t>
       </w:r>
@@ -1409,40 +1729,40 @@
       <w:r>
         <w:rPr>
           <w:rFonts w:ascii="A-OTF Folk Pro H" w:eastAsia="A-OTF Folk Pro H" w:hAnsi="A-OTF Folk Pro H"/>
-          <w:sz w:val="28"/>
-          <w:szCs w:val="28"/>
+          <w:sz w:val="25"/>
+          <w:szCs w:val="25"/>
         </w:rPr>
         <w:t xml:space="preserve"> Additionally, 1.03</w:t>
       </w:r>
       <w:r>
         <w:rPr>
           <w:rFonts w:ascii="A-OTF Folk Pro H" w:eastAsia="A-OTF Folk Pro H" w:hAnsi="A-OTF Folk Pro H"/>
-          <w:sz w:val="28"/>
-          <w:szCs w:val="28"/>
+          <w:sz w:val="25"/>
+          <w:szCs w:val="25"/>
         </w:rPr>
         <w:t>'</w:t>
       </w:r>
       <w:r>
         <w:rPr>
           <w:rFonts w:ascii="A-OTF Folk Pro H" w:eastAsia="A-OTF Folk Pro H" w:hAnsi="A-OTF Folk Pro H"/>
-          <w:sz w:val="28"/>
-          <w:szCs w:val="28"/>
+          <w:sz w:val="25"/>
+          <w:szCs w:val="25"/>
         </w:rPr>
         <w:t>s perfect angles mod converts exactly half of the cardinal rim to the perfect ang</w:t>
       </w:r>
       <w:r>
         <w:rPr>
           <w:rFonts w:ascii="A-OTF Folk Pro H" w:eastAsia="A-OTF Folk Pro H" w:hAnsi="A-OTF Folk Pro H"/>
-          <w:sz w:val="28"/>
-          <w:szCs w:val="28"/>
+          <w:sz w:val="25"/>
+          <w:szCs w:val="25"/>
         </w:rPr>
         <w:t>le when using</w:t>
       </w:r>
       <w:r>
         <w:rPr>
           <w:rFonts w:ascii="A-OTF Folk Pro H" w:eastAsia="A-OTF Folk Pro H" w:hAnsi="A-OTF Folk Pro H"/>
-          <w:sz w:val="28"/>
-          <w:szCs w:val="28"/>
+          <w:sz w:val="25"/>
+          <w:szCs w:val="25"/>
         </w:rPr>
         <w:t xml:space="preserve"> a directional up-B.</w:t>
       </w:r>
@@ -1456,15 +1776,15 @@
         <w:jc w:val="both"/>
         <w:rPr>
           <w:rFonts w:ascii="A-OTF Folk Pro H" w:eastAsia="A-OTF Folk Pro H" w:hAnsi="A-OTF Folk Pro H"/>
-          <w:sz w:val="36"/>
-          <w:szCs w:val="36"/>
-        </w:rPr>
-      </w:pPr>
-      <w:r>
-        <w:rPr>
-          <w:rFonts w:ascii="A-OTF Folk Pro H" w:eastAsia="A-OTF Folk Pro H" w:hAnsi="A-OTF Folk Pro H"/>
-          <w:sz w:val="36"/>
-          <w:szCs w:val="36"/>
+          <w:sz w:val="32"/>
+          <w:szCs w:val="32"/>
+        </w:rPr>
+      </w:pPr>
+      <w:r>
+        <w:rPr>
+          <w:rFonts w:ascii="A-OTF Folk Pro H" w:eastAsia="A-OTF Folk Pro H" w:hAnsi="A-OTF Folk Pro H"/>
+          <w:sz w:val="32"/>
+          <w:szCs w:val="32"/>
         </w:rPr>
         <w:t>1.02 Mechanics</w:t>
       </w:r>
@@ -1475,31 +1795,31 @@
         <w:jc w:val="both"/>
         <w:rPr>
           <w:rFonts w:ascii="A-OTF Folk Pro H" w:eastAsia="A-OTF Folk Pro H" w:hAnsi="A-OTF Folk Pro H"/>
-          <w:sz w:val="28"/>
-          <w:szCs w:val="28"/>
-        </w:rPr>
-      </w:pPr>
-      <w:r>
-        <w:rPr>
-          <w:rFonts w:ascii="A-OTF Folk Pro H" w:eastAsia="A-OTF Folk Pro H" w:hAnsi="A-OTF Folk Pro H"/>
-          <w:sz w:val="28"/>
-          <w:szCs w:val="28"/>
+          <w:sz w:val="25"/>
+          <w:szCs w:val="25"/>
+        </w:rPr>
+      </w:pPr>
+      <w:r>
+        <w:rPr>
+          <w:rFonts w:ascii="A-OTF Folk Pro H" w:eastAsia="A-OTF Folk Pro H" w:hAnsi="A-OTF Folk Pro H"/>
+          <w:sz w:val="25"/>
+          <w:szCs w:val="25"/>
         </w:rPr>
         <w:t>1.03 converts all mechanics that are relevant to tournament play to their NTSC 1.02 iteration</w:t>
       </w:r>
       <w:r>
         <w:rPr>
           <w:rFonts w:ascii="A-OTF Folk Pro H" w:eastAsia="A-OTF Folk Pro H" w:hAnsi="A-OTF Folk Pro H"/>
-          <w:sz w:val="28"/>
-          <w:szCs w:val="28"/>
+          <w:sz w:val="25"/>
+          <w:szCs w:val="25"/>
         </w:rPr>
         <w:t>s</w:t>
       </w:r>
       <w:r>
         <w:rPr>
           <w:rFonts w:ascii="A-OTF Folk Pro H" w:eastAsia="A-OTF Folk Pro H" w:hAnsi="A-OTF Folk Pro H"/>
-          <w:sz w:val="28"/>
-          <w:szCs w:val="28"/>
+          <w:sz w:val="25"/>
+          <w:szCs w:val="25"/>
         </w:rPr>
         <w:t>.</w:t>
       </w:r>
@@ -1513,15 +1833,15 @@
         <w:jc w:val="both"/>
         <w:rPr>
           <w:rFonts w:ascii="A-OTF Folk Pro H" w:eastAsia="A-OTF Folk Pro H" w:hAnsi="A-OTF Folk Pro H"/>
-          <w:sz w:val="36"/>
-          <w:szCs w:val="36"/>
-        </w:rPr>
-      </w:pPr>
-      <w:r>
-        <w:rPr>
-          <w:rFonts w:ascii="A-OTF Folk Pro H" w:eastAsia="A-OTF Folk Pro H" w:hAnsi="A-OTF Folk Pro H"/>
-          <w:sz w:val="36"/>
-          <w:szCs w:val="36"/>
+          <w:sz w:val="32"/>
+          <w:szCs w:val="32"/>
+        </w:rPr>
+      </w:pPr>
+      <w:r>
+        <w:rPr>
+          <w:rFonts w:ascii="A-OTF Folk Pro H" w:eastAsia="A-OTF Folk Pro H" w:hAnsi="A-OTF Folk Pro H"/>
+          <w:sz w:val="32"/>
+          <w:szCs w:val="32"/>
         </w:rPr>
         <w:t>Tournament Lock</w:t>
       </w:r>
@@ -1532,15 +1852,15 @@
         <w:jc w:val="both"/>
         <w:rPr>
           <w:rFonts w:ascii="A-OTF Folk Pro H" w:eastAsia="A-OTF Folk Pro H" w:hAnsi="A-OTF Folk Pro H"/>
-          <w:sz w:val="28"/>
-          <w:szCs w:val="28"/>
-        </w:rPr>
-      </w:pPr>
-      <w:r>
-        <w:rPr>
-          <w:rFonts w:ascii="A-OTF Folk Pro H" w:eastAsia="A-OTF Folk Pro H" w:hAnsi="A-OTF Folk Pro H"/>
-          <w:sz w:val="28"/>
-          <w:szCs w:val="28"/>
+          <w:sz w:val="25"/>
+          <w:szCs w:val="25"/>
+        </w:rPr>
+      </w:pPr>
+      <w:r>
+        <w:rPr>
+          <w:rFonts w:ascii="A-OTF Folk Pro H" w:eastAsia="A-OTF Folk Pro H" w:hAnsi="A-OTF Folk Pro H"/>
+          <w:sz w:val="25"/>
+          <w:szCs w:val="25"/>
         </w:rPr>
         <w:t xml:space="preserve">To lock all settings that have been chosen in the </w:t>
       </w:r>
@@ -1549,50 +1869,34 @@
           <w:rFonts w:ascii="A-OTF Folk Pro H" w:eastAsia="A-OTF Folk Pro H" w:hAnsi="A-OTF Folk Pro H"/>
           <w:i/>
           <w:iCs/>
-          <w:sz w:val="28"/>
-          <w:szCs w:val="28"/>
+          <w:sz w:val="25"/>
+          <w:szCs w:val="25"/>
         </w:rPr>
         <w:t>VS. Mode</w:t>
       </w:r>
       <w:r>
         <w:rPr>
           <w:rFonts w:ascii="A-OTF Folk Pro H" w:eastAsia="A-OTF Folk Pro H" w:hAnsi="A-OTF Folk Pro H"/>
-          <w:sz w:val="28"/>
-          <w:szCs w:val="28"/>
-        </w:rPr>
-        <w:t xml:space="preserve"> options menu, remove your 1.03 memory card and reset your console.</w:t>
-      </w:r>
-      <w:r>
-        <w:rPr>
-          <w:rFonts w:ascii="A-OTF Folk Pro H" w:eastAsia="A-OTF Folk Pro H" w:hAnsi="A-OTF Folk Pro H"/>
-          <w:sz w:val="28"/>
-          <w:szCs w:val="28"/>
-        </w:rPr>
-        <w:t xml:space="preserve"> </w:t>
-      </w:r>
-      <w:r>
-        <w:rPr>
-          <w:rFonts w:ascii="A-OTF Folk Pro H" w:eastAsia="A-OTF Folk Pro H" w:hAnsi="A-OTF Folk Pro H"/>
-          <w:sz w:val="28"/>
-          <w:szCs w:val="28"/>
-        </w:rPr>
-        <w:t xml:space="preserve">This will also prohibit entering the </w:t>
+          <w:sz w:val="25"/>
+          <w:szCs w:val="25"/>
+        </w:rPr>
+        <w:t xml:space="preserve"> options menu, remove your 1.03 memory card and reset your console. This will also prohibit entering the </w:t>
       </w:r>
       <w:r>
         <w:rPr>
           <w:rFonts w:ascii="A-OTF Folk Pro H" w:eastAsia="A-OTF Folk Pro H" w:hAnsi="A-OTF Folk Pro H"/>
           <w:i/>
           <w:iCs/>
-          <w:sz w:val="28"/>
-          <w:szCs w:val="28"/>
+          <w:sz w:val="25"/>
+          <w:szCs w:val="25"/>
         </w:rPr>
         <w:t>Debug Menu</w:t>
       </w:r>
       <w:r>
         <w:rPr>
           <w:rFonts w:ascii="A-OTF Folk Pro H" w:eastAsia="A-OTF Folk Pro H" w:hAnsi="A-OTF Folk Pro H"/>
-          <w:sz w:val="28"/>
-          <w:szCs w:val="28"/>
+          <w:sz w:val="25"/>
+          <w:szCs w:val="25"/>
         </w:rPr>
         <w:t xml:space="preserve"> and reset </w:t>
       </w:r>
@@ -1601,16 +1905,16 @@
           <w:rFonts w:ascii="A-OTF Folk Pro H" w:eastAsia="A-OTF Folk Pro H" w:hAnsi="A-OTF Folk Pro H"/>
           <w:i/>
           <w:iCs/>
-          <w:sz w:val="28"/>
-          <w:szCs w:val="28"/>
+          <w:sz w:val="25"/>
+          <w:szCs w:val="25"/>
         </w:rPr>
         <w:t>Stage Music</w:t>
       </w:r>
       <w:r>
         <w:rPr>
           <w:rFonts w:ascii="A-OTF Folk Pro H" w:eastAsia="A-OTF Folk Pro H" w:hAnsi="A-OTF Folk Pro H"/>
-          <w:sz w:val="28"/>
-          <w:szCs w:val="28"/>
+          <w:sz w:val="25"/>
+          <w:szCs w:val="25"/>
         </w:rPr>
         <w:t xml:space="preserve"> to the default songs.</w:t>
       </w:r>
@@ -1624,15 +1928,15 @@
         <w:jc w:val="both"/>
         <w:rPr>
           <w:rFonts w:ascii="A-OTF Folk Pro H" w:eastAsia="A-OTF Folk Pro H" w:hAnsi="A-OTF Folk Pro H"/>
-          <w:sz w:val="36"/>
-          <w:szCs w:val="36"/>
-        </w:rPr>
-      </w:pPr>
-      <w:r>
-        <w:rPr>
-          <w:rFonts w:ascii="A-OTF Folk Pro H" w:eastAsia="A-OTF Folk Pro H" w:hAnsi="A-OTF Folk Pro H"/>
-          <w:sz w:val="36"/>
-          <w:szCs w:val="36"/>
+          <w:sz w:val="32"/>
+          <w:szCs w:val="32"/>
+        </w:rPr>
+      </w:pPr>
+      <w:r>
+        <w:rPr>
+          <w:rFonts w:ascii="A-OTF Folk Pro H" w:eastAsia="A-OTF Folk Pro H" w:hAnsi="A-OTF Folk Pro H"/>
+          <w:sz w:val="32"/>
+          <w:szCs w:val="32"/>
         </w:rPr>
         <w:t>Version Compatibility</w:t>
       </w:r>
@@ -1643,39 +1947,39 @@
         <w:jc w:val="both"/>
         <w:rPr>
           <w:rFonts w:ascii="A-OTF Folk Pro H" w:eastAsia="A-OTF Folk Pro H" w:hAnsi="A-OTF Folk Pro H"/>
-          <w:sz w:val="28"/>
-          <w:szCs w:val="28"/>
-        </w:rPr>
-      </w:pPr>
-      <w:r>
-        <w:rPr>
-          <w:rFonts w:ascii="A-OTF Folk Pro H" w:eastAsia="A-OTF Folk Pro H" w:hAnsi="A-OTF Folk Pro H"/>
-          <w:sz w:val="28"/>
-          <w:szCs w:val="28"/>
+          <w:sz w:val="25"/>
+          <w:szCs w:val="25"/>
+        </w:rPr>
+      </w:pPr>
+      <w:r>
+        <w:rPr>
+          <w:rFonts w:ascii="A-OTF Folk Pro H" w:eastAsia="A-OTF Folk Pro H" w:hAnsi="A-OTF Folk Pro H"/>
+          <w:sz w:val="25"/>
+          <w:szCs w:val="25"/>
         </w:rPr>
         <w:t xml:space="preserve">1.03 Version </w:t>
       </w:r>
       <w:r>
         <w:rPr>
           <w:rFonts w:ascii="A-OTF Folk Pro H" w:eastAsia="A-OTF Folk Pro H" w:hAnsi="A-OTF Folk Pro H"/>
-          <w:sz w:val="28"/>
-          <w:szCs w:val="28"/>
+          <w:sz w:val="25"/>
+          <w:szCs w:val="25"/>
         </w:rPr>
         <w:t>B</w:t>
       </w:r>
       <w:r>
         <w:rPr>
           <w:rFonts w:ascii="A-OTF Folk Pro H" w:eastAsia="A-OTF Folk Pro H" w:hAnsi="A-OTF Folk Pro H"/>
-          <w:sz w:val="28"/>
-          <w:szCs w:val="28"/>
+          <w:sz w:val="25"/>
+          <w:szCs w:val="25"/>
         </w:rPr>
         <w:t>3</w:t>
       </w:r>
       <w:r>
         <w:rPr>
           <w:rFonts w:ascii="A-OTF Folk Pro H" w:eastAsia="A-OTF Folk Pro H" w:hAnsi="A-OTF Folk Pro H"/>
-          <w:sz w:val="28"/>
-          <w:szCs w:val="28"/>
+          <w:sz w:val="25"/>
+          <w:szCs w:val="25"/>
         </w:rPr>
         <w:t xml:space="preserve"> is compatible with NTSC 1.00, 1.01, and 1.02</w:t>
       </w:r>
@@ -1683,14 +1987,32 @@
       <w:r>
         <w:rPr>
           <w:rFonts w:ascii="A-OTF Folk Pro H" w:eastAsia="A-OTF Folk Pro H" w:hAnsi="A-OTF Folk Pro H"/>
-          <w:sz w:val="28"/>
-          <w:szCs w:val="28"/>
-        </w:rPr>
-        <w:t>, as well as PAL, 20XX, and UnclePunch.</w:t>
+          <w:sz w:val="25"/>
+          <w:szCs w:val="25"/>
+        </w:rPr>
+        <w:t xml:space="preserve">, as well as PAL, 20XX, and </w:t>
+      </w:r>
+      <w:proofErr w:type="spellStart"/>
+      <w:r>
+        <w:rPr>
+          <w:rFonts w:ascii="A-OTF Folk Pro H" w:eastAsia="A-OTF Folk Pro H" w:hAnsi="A-OTF Folk Pro H"/>
+          <w:sz w:val="25"/>
+          <w:szCs w:val="25"/>
+        </w:rPr>
+        <w:t>UnclePunch</w:t>
+      </w:r>
+      <w:proofErr w:type="spellEnd"/>
+      <w:r>
+        <w:rPr>
+          <w:rFonts w:ascii="A-OTF Folk Pro H" w:eastAsia="A-OTF Folk Pro H" w:hAnsi="A-OTF Folk Pro H"/>
+          <w:sz w:val="25"/>
+          <w:szCs w:val="25"/>
+        </w:rPr>
+        <w:t>.</w:t>
       </w:r>
     </w:p>
     <w:sectPr>
-      <w:pgSz w:w="19584" w:h="31680" w:code="1"/>
+      <w:pgSz w:w="18410" w:h="31680" w:code="1"/>
       <w:pgMar w:top="0" w:right="4320" w:bottom="0" w:left="4320" w:header="720" w:footer="720" w:gutter="0"/>
       <w:cols w:space="720"/>
       <w:docGrid w:linePitch="360"/>
@@ -2272,7 +2594,6 @@
   <w:style w:type="character" w:default="1" w:styleId="DefaultParagraphFont">
     <w:name w:val="Default Paragraph Font"/>
     <w:uiPriority w:val="1"/>
-    <w:semiHidden/>
     <w:unhideWhenUsed/>
   </w:style>
   <w:style w:type="table" w:default="1" w:styleId="TableNormal">

</xml_diff>

<commit_message>
add SDI fix to manual
</commit_message>
<xml_diff>
--- a/src/mod/resources/screens/b/manual.docx
+++ b/src/mod/resources/screens/b/manual.docx
@@ -227,8 +227,8 @@
         <w:tblLook w:val="04A0" w:firstRow="1" w:lastRow="0" w:firstColumn="1" w:lastColumn="0" w:noHBand="0" w:noVBand="1"/>
       </w:tblPr>
       <w:tblGrid>
-        <w:gridCol w:w="3185"/>
-        <w:gridCol w:w="6153"/>
+        <w:gridCol w:w="3174"/>
+        <w:gridCol w:w="6164"/>
       </w:tblGrid>
       <w:tr>
         <w:trPr>
@@ -428,7 +428,7 @@
             <w:tcW w:w="3528" w:type="dxa"/>
             <w:tcBorders>
               <w:top w:val="nil"/>
-              <w:bottom w:val="none" w:sz="0" w:space="0" w:color="auto"/>
+              <w:bottom w:val="nil"/>
             </w:tcBorders>
             <w:vAlign w:val="center"/>
           </w:tcPr>
@@ -456,7 +456,7 @@
             <w:tcW w:w="6984" w:type="dxa"/>
             <w:tcBorders>
               <w:top w:val="nil"/>
-              <w:bottom w:val="none" w:sz="0" w:space="0" w:color="auto"/>
+              <w:bottom w:val="nil"/>
             </w:tcBorders>
             <w:vAlign w:val="center"/>
           </w:tcPr>
@@ -556,6 +556,106 @@
                 <w:szCs w:val="25"/>
               </w:rPr>
               <w:t xml:space="preserve"> along the rim is prevented.</w:t>
+            </w:r>
+          </w:p>
+        </w:tc>
+      </w:tr>
+      <w:tr>
+        <w:trPr>
+          <w:cnfStyle w:val="000000100000" w:firstRow="0" w:lastRow="0" w:firstColumn="0" w:lastColumn="0" w:oddVBand="0" w:evenVBand="0" w:oddHBand="1" w:evenHBand="0" w:firstRowFirstColumn="0" w:firstRowLastColumn="0" w:lastRowFirstColumn="0" w:lastRowLastColumn="0"/>
+          <w:trHeight w:val="374"/>
+        </w:trPr>
+        <w:tc>
+          <w:tcPr>
+            <w:cnfStyle w:val="001000000000" w:firstRow="0" w:lastRow="0" w:firstColumn="1" w:lastColumn="0" w:oddVBand="0" w:evenVBand="0" w:oddHBand="0" w:evenHBand="0" w:firstRowFirstColumn="0" w:firstRowLastColumn="0" w:lastRowFirstColumn="0" w:lastRowLastColumn="0"/>
+            <w:tcW w:w="3528" w:type="dxa"/>
+            <w:tcBorders>
+              <w:top w:val="nil"/>
+              <w:bottom w:val="nil"/>
+            </w:tcBorders>
+            <w:vAlign w:val="center"/>
+          </w:tcPr>
+          <w:p>
+            <w:pPr>
+              <w:spacing w:line="168" w:lineRule="auto"/>
+              <w:rPr>
+                <w:rFonts w:ascii="A-OTF Folk Pro H" w:eastAsia="A-OTF Folk Pro H" w:hAnsi="A-OTF Folk Pro H"/>
+                <w:sz w:val="25"/>
+                <w:szCs w:val="25"/>
+              </w:rPr>
+            </w:pPr>
+            <w:r>
+              <w:rPr>
+                <w:rFonts w:ascii="A-OTF Folk Pro H" w:eastAsia="A-OTF Folk Pro H" w:hAnsi="A-OTF Folk Pro H"/>
+                <w:sz w:val="25"/>
+                <w:szCs w:val="25"/>
+              </w:rPr>
+              <w:t>Smash DI</w:t>
+            </w:r>
+          </w:p>
+        </w:tc>
+        <w:tc>
+          <w:tcPr>
+            <w:tcW w:w="6984" w:type="dxa"/>
+            <w:tcBorders>
+              <w:top w:val="nil"/>
+              <w:bottom w:val="nil"/>
+            </w:tcBorders>
+            <w:vAlign w:val="center"/>
+          </w:tcPr>
+          <w:p>
+            <w:pPr>
+              <w:spacing w:line="168" w:lineRule="auto"/>
+              <w:cnfStyle w:val="000000100000" w:firstRow="0" w:lastRow="0" w:firstColumn="0" w:lastColumn="0" w:oddVBand="0" w:evenVBand="0" w:oddHBand="1" w:evenHBand="0" w:firstRowFirstColumn="0" w:firstRowLastColumn="0" w:lastRowFirstColumn="0" w:lastRowLastColumn="0"/>
+              <w:rPr>
+                <w:rFonts w:ascii="A-OTF Folk Pro H" w:eastAsia="A-OTF Folk Pro H" w:hAnsi="A-OTF Folk Pro H"/>
+                <w:sz w:val="25"/>
+                <w:szCs w:val="25"/>
+              </w:rPr>
+            </w:pPr>
+            <w:r>
+              <w:rPr>
+                <w:rFonts w:ascii="A-OTF Folk Pro H" w:eastAsia="A-OTF Folk Pro H" w:hAnsi="A-OTF Folk Pro H"/>
+                <w:sz w:val="25"/>
+                <w:szCs w:val="25"/>
+              </w:rPr>
+              <w:t xml:space="preserve">A tilt input on the first frame of </w:t>
+            </w:r>
+            <w:proofErr w:type="spellStart"/>
+            <w:r>
+              <w:rPr>
+                <w:rFonts w:ascii="A-OTF Folk Pro H" w:eastAsia="A-OTF Folk Pro H" w:hAnsi="A-OTF Folk Pro H"/>
+                <w:sz w:val="25"/>
+                <w:szCs w:val="25"/>
+              </w:rPr>
+              <w:t>hitlag</w:t>
+            </w:r>
+            <w:proofErr w:type="spellEnd"/>
+            <w:r>
+              <w:rPr>
+                <w:rFonts w:ascii="A-OTF Folk Pro H" w:eastAsia="A-OTF Folk Pro H" w:hAnsi="A-OTF Folk Pro H"/>
+                <w:sz w:val="25"/>
+                <w:szCs w:val="25"/>
+              </w:rPr>
+              <w:t xml:space="preserve"> will not prevent smash DI from occurring on the second frame of </w:t>
+            </w:r>
+            <w:proofErr w:type="spellStart"/>
+            <w:r>
+              <w:rPr>
+                <w:rFonts w:ascii="A-OTF Folk Pro H" w:eastAsia="A-OTF Folk Pro H" w:hAnsi="A-OTF Folk Pro H"/>
+                <w:sz w:val="25"/>
+                <w:szCs w:val="25"/>
+              </w:rPr>
+              <w:t>hitlag</w:t>
+            </w:r>
+            <w:proofErr w:type="spellEnd"/>
+            <w:r>
+              <w:rPr>
+                <w:rFonts w:ascii="A-OTF Folk Pro H" w:eastAsia="A-OTF Folk Pro H" w:hAnsi="A-OTF Folk Pro H"/>
+                <w:sz w:val="25"/>
+                <w:szCs w:val="25"/>
+              </w:rPr>
+              <w:t>. Additionally, the second frame after entering the smash DI range will count toward your first smash DI input.</w:t>
             </w:r>
           </w:p>
         </w:tc>

</xml_diff>

<commit_message>
capitalize the K in tauKhan
</commit_message>
<xml_diff>
--- a/src/mod/resources/screens/b/manual.docx
+++ b/src/mod/resources/screens/b/manual.docx
@@ -685,7 +685,23 @@
           <w:sz w:val="25"/>
           <w:szCs w:val="25"/>
         </w:rPr>
-        <w:t>taukhan</w:t>
+        <w:t>tau</w:t>
+      </w:r>
+      <w:r>
+        <w:rPr>
+          <w:rFonts w:ascii="A-OTF Folk Pro H" w:eastAsia="A-OTF Folk Pro H" w:hAnsi="A-OTF Folk Pro H"/>
+          <w:sz w:val="25"/>
+          <w:szCs w:val="25"/>
+        </w:rPr>
+        <w:t>K</w:t>
+      </w:r>
+      <w:r>
+        <w:rPr>
+          <w:rFonts w:ascii="A-OTF Folk Pro H" w:eastAsia="A-OTF Folk Pro H" w:hAnsi="A-OTF Folk Pro H"/>
+          <w:sz w:val="25"/>
+          <w:szCs w:val="25"/>
+        </w:rPr>
+        <w:t>han</w:t>
       </w:r>
       <w:proofErr w:type="spellEnd"/>
       <w:r>
@@ -855,7 +871,6 @@
                 <w:szCs w:val="25"/>
               </w:rPr>
             </w:pPr>
-            <w:proofErr w:type="gramStart"/>
             <w:r>
               <w:rPr>
                 <w:rFonts w:ascii="A-OTF Folk Pro H" w:eastAsia="A-OTF Folk Pro H" w:hAnsi="A-OTF Folk Pro H"/>
@@ -864,7 +879,6 @@
               </w:rPr>
               <w:t>Final Destination</w:t>
             </w:r>
-            <w:proofErr w:type="gramEnd"/>
           </w:p>
         </w:tc>
         <w:tc>
@@ -2694,6 +2708,7 @@
   <w:style w:type="character" w:default="1" w:styleId="DefaultParagraphFont">
     <w:name w:val="Default Paragraph Font"/>
     <w:uiPriority w:val="1"/>
+    <w:semiHidden/>
     <w:unhideWhenUsed/>
   </w:style>
   <w:style w:type="table" w:default="1" w:styleId="TableNormal">

</xml_diff>

<commit_message>
add ICs exception to throw fix description in manual
</commit_message>
<xml_diff>
--- a/src/mod/resources/screens/b/manual.docx
+++ b/src/mod/resources/screens/b/manual.docx
@@ -14,6 +14,7 @@
       </w:pPr>
       <w:bookmarkStart w:id="0" w:name="_Hlk87624224"/>
       <w:bookmarkStart w:id="1" w:name="_Hlk88383689"/>
+      <w:bookmarkStart w:id="2" w:name="_Hlk93267185"/>
       <w:r>
         <w:rPr>
           <w:rFonts w:ascii="A-OTF Folk Pro H" w:eastAsia="A-OTF Folk Pro H" w:hAnsi="A-OTF Folk Pro H"/>
@@ -63,7 +64,25 @@
           <w:sz w:val="25"/>
           <w:szCs w:val="25"/>
         </w:rPr>
-        <w:t>1.03 is created by Hax$ and Altimor. Visit</w:t>
+        <w:t xml:space="preserve">1.03 is created by </w:t>
+      </w:r>
+      <w:proofErr w:type="spellStart"/>
+      <w:r>
+        <w:rPr>
+          <w:rFonts w:ascii="A-OTF Folk Pro H" w:eastAsia="A-OTF Folk Pro H" w:hAnsi="A-OTF Folk Pro H"/>
+          <w:sz w:val="25"/>
+          <w:szCs w:val="25"/>
+        </w:rPr>
+        <w:t>Hax</w:t>
+      </w:r>
+      <w:proofErr w:type="spellEnd"/>
+      <w:r>
+        <w:rPr>
+          <w:rFonts w:ascii="A-OTF Folk Pro H" w:eastAsia="A-OTF Folk Pro H" w:hAnsi="A-OTF Folk Pro H"/>
+          <w:sz w:val="25"/>
+          <w:szCs w:val="25"/>
+        </w:rPr>
+        <w:t>$ and Altimor. Visit</w:t>
       </w:r>
       <w:r>
         <w:rPr>
@@ -519,7 +538,25 @@
                 <w:sz w:val="25"/>
                 <w:szCs w:val="25"/>
               </w:rPr>
-              <w:t>Dash out of crouch is increased to a 3-frame window and SquatRv along the rim is prevented.</w:t>
+              <w:t xml:space="preserve">Dash out of crouch is increased to a 3-frame window and </w:t>
+            </w:r>
+            <w:proofErr w:type="spellStart"/>
+            <w:r>
+              <w:rPr>
+                <w:rFonts w:ascii="A-OTF Folk Pro H" w:eastAsia="A-OTF Folk Pro H" w:hAnsi="A-OTF Folk Pro H"/>
+                <w:sz w:val="25"/>
+                <w:szCs w:val="25"/>
+              </w:rPr>
+              <w:t>SquatRv</w:t>
+            </w:r>
+            <w:proofErr w:type="spellEnd"/>
+            <w:r>
+              <w:rPr>
+                <w:rFonts w:ascii="A-OTF Folk Pro H" w:eastAsia="A-OTF Folk Pro H" w:hAnsi="A-OTF Folk Pro H"/>
+                <w:sz w:val="25"/>
+                <w:szCs w:val="25"/>
+              </w:rPr>
+              <w:t xml:space="preserve"> along the rim is prevented.</w:t>
             </w:r>
           </w:p>
         </w:tc>
@@ -583,7 +620,43 @@
                 <w:sz w:val="25"/>
                 <w:szCs w:val="25"/>
               </w:rPr>
-              <w:t>A tilt input on the first frame of hitlag will not prevent smash DI from occurring on the second frame of hitlag. Additionally, the second frame after entering the smash DI range will count toward your first smash DI input.</w:t>
+              <w:t xml:space="preserve">A tilt input on the first frame of </w:t>
+            </w:r>
+            <w:proofErr w:type="spellStart"/>
+            <w:r>
+              <w:rPr>
+                <w:rFonts w:ascii="A-OTF Folk Pro H" w:eastAsia="A-OTF Folk Pro H" w:hAnsi="A-OTF Folk Pro H"/>
+                <w:sz w:val="25"/>
+                <w:szCs w:val="25"/>
+              </w:rPr>
+              <w:t>hitlag</w:t>
+            </w:r>
+            <w:proofErr w:type="spellEnd"/>
+            <w:r>
+              <w:rPr>
+                <w:rFonts w:ascii="A-OTF Folk Pro H" w:eastAsia="A-OTF Folk Pro H" w:hAnsi="A-OTF Folk Pro H"/>
+                <w:sz w:val="25"/>
+                <w:szCs w:val="25"/>
+              </w:rPr>
+              <w:t xml:space="preserve"> will not prevent smash DI from occurring on the second frame of </w:t>
+            </w:r>
+            <w:proofErr w:type="spellStart"/>
+            <w:r>
+              <w:rPr>
+                <w:rFonts w:ascii="A-OTF Folk Pro H" w:eastAsia="A-OTF Folk Pro H" w:hAnsi="A-OTF Folk Pro H"/>
+                <w:sz w:val="25"/>
+                <w:szCs w:val="25"/>
+              </w:rPr>
+              <w:t>hitlag</w:t>
+            </w:r>
+            <w:proofErr w:type="spellEnd"/>
+            <w:r>
+              <w:rPr>
+                <w:rFonts w:ascii="A-OTF Folk Pro H" w:eastAsia="A-OTF Folk Pro H" w:hAnsi="A-OTF Folk Pro H"/>
+                <w:sz w:val="25"/>
+                <w:szCs w:val="25"/>
+              </w:rPr>
+              <w:t>. Additionally, the second frame after entering the smash DI range will count toward your first smash DI input.</w:t>
             </w:r>
           </w:p>
         </w:tc>
@@ -628,6 +701,10 @@
               <w:top w:val="nil"/>
               <w:bottom w:val="nil"/>
             </w:tcBorders>
+            <w:tcMar>
+              <w:left w:w="115" w:type="dxa"/>
+              <w:right w:w="0" w:type="dxa"/>
+            </w:tcMar>
             <w:vAlign w:val="center"/>
           </w:tcPr>
           <w:p>
@@ -652,6 +729,7 @@
             <w:r>
               <w:rPr>
                 <w:rFonts w:ascii="A-OTF Folk Pro H" w:eastAsia="A-OTF Folk Pro H" w:hAnsi="A-OTF Folk Pro H"/>
+                <w:b/>
                 <w:spacing w:val="-160"/>
                 <w:kern w:val="16"/>
                 <w:sz w:val="25"/>
@@ -667,6 +745,15 @@
                 <w:szCs w:val="25"/>
               </w:rPr>
               <w:t>.</w:t>
+            </w:r>
+            <w:r>
+              <w:rPr>
+                <w:rFonts w:ascii="A-OTF Folk Pro H" w:eastAsia="A-OTF Folk Pro H" w:hAnsi="A-OTF Folk Pro H"/>
+                <w:kern w:val="16"/>
+                <w:sz w:val="25"/>
+                <w:szCs w:val="25"/>
+              </w:rPr>
+              <w:t xml:space="preserve"> This fix does not apply to Ice Climbers.</w:t>
             </w:r>
           </w:p>
         </w:tc>
@@ -688,7 +775,16 @@
           <w:sz w:val="25"/>
           <w:szCs w:val="25"/>
         </w:rPr>
-        <w:t>Credits to tau</w:t>
+        <w:t xml:space="preserve">Credits to </w:t>
+      </w:r>
+      <w:proofErr w:type="spellStart"/>
+      <w:r>
+        <w:rPr>
+          <w:rFonts w:ascii="A-OTF Folk Pro H" w:eastAsia="A-OTF Folk Pro H" w:hAnsi="A-OTF Folk Pro H"/>
+          <w:sz w:val="25"/>
+          <w:szCs w:val="25"/>
+        </w:rPr>
+        <w:t>tau</w:t>
       </w:r>
       <w:r>
         <w:rPr>
@@ -704,7 +800,16 @@
           <w:sz w:val="25"/>
           <w:szCs w:val="25"/>
         </w:rPr>
-        <w:t>han for designing the dash back fix.</w:t>
+        <w:t>han</w:t>
+      </w:r>
+      <w:proofErr w:type="spellEnd"/>
+      <w:r>
+        <w:rPr>
+          <w:rFonts w:ascii="A-OTF Folk Pro H" w:eastAsia="A-OTF Folk Pro H" w:hAnsi="A-OTF Folk Pro H"/>
+          <w:sz w:val="25"/>
+          <w:szCs w:val="25"/>
+        </w:rPr>
+        <w:t xml:space="preserve"> for designing the dash back fix.</w:t>
       </w:r>
     </w:p>
     <w:p>
@@ -865,6 +970,7 @@
                 <w:szCs w:val="25"/>
               </w:rPr>
             </w:pPr>
+            <w:proofErr w:type="gramStart"/>
             <w:r>
               <w:rPr>
                 <w:rFonts w:ascii="A-OTF Folk Pro H" w:eastAsia="A-OTF Folk Pro H" w:hAnsi="A-OTF Folk Pro H"/>
@@ -873,6 +979,7 @@
               </w:rPr>
               <w:t>Final Destination</w:t>
             </w:r>
+            <w:proofErr w:type="gramEnd"/>
           </w:p>
         </w:tc>
         <w:tc>
@@ -1363,7 +1470,7 @@
                 <w:szCs w:val="25"/>
               </w:rPr>
             </w:pPr>
-            <w:bookmarkStart w:id="2" w:name="_Hlk92577923"/>
+            <w:bookmarkStart w:id="3" w:name="_Hlk92577923"/>
             <w:r>
               <w:rPr>
                 <w:rFonts w:ascii="A-OTF Folk Pro H" w:eastAsia="A-OTF Folk Pro H" w:hAnsi="A-OTF Folk Pro H"/>
@@ -1468,7 +1575,7 @@
         </w:tc>
       </w:tr>
     </w:tbl>
-    <w:bookmarkEnd w:id="2"/>
+    <w:bookmarkEnd w:id="3"/>
     <w:p>
       <w:pPr>
         <w:pBdr>
@@ -1755,7 +1862,43 @@
           <w:sz w:val="25"/>
           <w:szCs w:val="25"/>
         </w:rPr>
-        <w:t xml:space="preserve"> mod modernizes wavedashing by allowing you to airdodge at the shallowest angle by pointing horizontally. Your </w:t>
+        <w:t xml:space="preserve"> mod modernizes </w:t>
+      </w:r>
+      <w:proofErr w:type="spellStart"/>
+      <w:r>
+        <w:rPr>
+          <w:rFonts w:ascii="A-OTF Folk Pro H" w:eastAsia="A-OTF Folk Pro H" w:hAnsi="A-OTF Folk Pro H"/>
+          <w:sz w:val="25"/>
+          <w:szCs w:val="25"/>
+        </w:rPr>
+        <w:t>wavedashing</w:t>
+      </w:r>
+      <w:proofErr w:type="spellEnd"/>
+      <w:r>
+        <w:rPr>
+          <w:rFonts w:ascii="A-OTF Folk Pro H" w:eastAsia="A-OTF Folk Pro H" w:hAnsi="A-OTF Folk Pro H"/>
+          <w:sz w:val="25"/>
+          <w:szCs w:val="25"/>
+        </w:rPr>
+        <w:t xml:space="preserve"> by allowing you to </w:t>
+      </w:r>
+      <w:proofErr w:type="spellStart"/>
+      <w:r>
+        <w:rPr>
+          <w:rFonts w:ascii="A-OTF Folk Pro H" w:eastAsia="A-OTF Folk Pro H" w:hAnsi="A-OTF Folk Pro H"/>
+          <w:sz w:val="25"/>
+          <w:szCs w:val="25"/>
+        </w:rPr>
+        <w:t>airdodge</w:t>
+      </w:r>
+      <w:proofErr w:type="spellEnd"/>
+      <w:r>
+        <w:rPr>
+          <w:rFonts w:ascii="A-OTF Folk Pro H" w:eastAsia="A-OTF Folk Pro H" w:hAnsi="A-OTF Folk Pro H"/>
+          <w:sz w:val="25"/>
+          <w:szCs w:val="25"/>
+        </w:rPr>
+        <w:t xml:space="preserve"> at the shallowest angle by pointing horizontally. Your </w:t>
       </w:r>
       <w:r>
         <w:rPr>
@@ -2063,8 +2206,27 @@
           <w:sz w:val="25"/>
           <w:szCs w:val="25"/>
         </w:rPr>
-        <w:t>, as well as PAL, 20XX, and UnclePunch.</w:t>
-      </w:r>
+        <w:t xml:space="preserve">, as well as PAL, 20XX, and </w:t>
+      </w:r>
+      <w:proofErr w:type="spellStart"/>
+      <w:r>
+        <w:rPr>
+          <w:rFonts w:ascii="A-OTF Folk Pro H" w:eastAsia="A-OTF Folk Pro H" w:hAnsi="A-OTF Folk Pro H"/>
+          <w:sz w:val="25"/>
+          <w:szCs w:val="25"/>
+        </w:rPr>
+        <w:t>UnclePunch</w:t>
+      </w:r>
+      <w:proofErr w:type="spellEnd"/>
+      <w:r>
+        <w:rPr>
+          <w:rFonts w:ascii="A-OTF Folk Pro H" w:eastAsia="A-OTF Folk Pro H" w:hAnsi="A-OTF Folk Pro H"/>
+          <w:sz w:val="25"/>
+          <w:szCs w:val="25"/>
+        </w:rPr>
+        <w:t>.</w:t>
+      </w:r>
+      <w:bookmarkEnd w:id="2"/>
     </w:p>
     <w:sectPr>
       <w:pgSz w:w="18410" w:h="31680" w:code="1"/>

</xml_diff>

<commit_message>
move 1.02 mechanics to before tournament lock
</commit_message>
<xml_diff>
--- a/src/mod/resources/screens/b/manual.docx
+++ b/src/mod/resources/screens/b/manual.docx
@@ -915,6 +915,7 @@
                 <w:szCs w:val="25"/>
               </w:rPr>
             </w:pPr>
+            <w:proofErr w:type="gramStart"/>
             <w:r>
               <w:rPr>
                 <w:rFonts w:ascii="A-OTF Folk Pro H" w:eastAsia="A-OTF Folk Pro H" w:hAnsi="A-OTF Folk Pro H"/>
@@ -923,6 +924,7 @@
               </w:rPr>
               <w:t>Final Destination</w:t>
             </w:r>
+            <w:proofErr w:type="gramEnd"/>
           </w:p>
         </w:tc>
         <w:tc>
@@ -1854,7 +1856,7 @@
           <w:sz w:val="32"/>
           <w:szCs w:val="32"/>
         </w:rPr>
-        <w:t>1.02 Mechanics</w:t>
+        <w:t>Latency Toggles</w:t>
       </w:r>
     </w:p>
     <w:p>
@@ -1873,23 +1875,7 @@
           <w:sz w:val="25"/>
           <w:szCs w:val="25"/>
         </w:rPr>
-        <w:t>1.03 converts all mechanics that are relevant to tournament play to their NTSC 1.02 iteration</w:t>
-      </w:r>
-      <w:r>
-        <w:rPr>
-          <w:rFonts w:ascii="A-OTF Folk Pro H" w:eastAsia="A-OTF Folk Pro H" w:hAnsi="A-OTF Folk Pro H"/>
-          <w:sz w:val="25"/>
-          <w:szCs w:val="25"/>
-        </w:rPr>
-        <w:t>s</w:t>
-      </w:r>
-      <w:r>
-        <w:rPr>
-          <w:rFonts w:ascii="A-OTF Folk Pro H" w:eastAsia="A-OTF Folk Pro H" w:hAnsi="A-OTF Folk Pro H"/>
-          <w:sz w:val="25"/>
-          <w:szCs w:val="25"/>
-        </w:rPr>
-        <w:t>.</w:t>
+        <w:t>1.03 contains two custom latency toggles in addition to the default CRT toggle. The LCD toggle is intended to counteract the innate latency of an LCD monitor by reducing Melee's latency by half a frame. The LOW toggle reduces Melee's latency by one and a half frames (the most a Wii can handle) so that you can play Melee at lightning-fast speed.</w:t>
       </w:r>
     </w:p>
     <w:p>
@@ -1911,7 +1897,7 @@
           <w:sz w:val="32"/>
           <w:szCs w:val="32"/>
         </w:rPr>
-        <w:t>Latency Toggles</w:t>
+        <w:t>Tournament Lock</w:t>
       </w:r>
     </w:p>
     <w:p>
@@ -1930,7 +1916,61 @@
           <w:sz w:val="25"/>
           <w:szCs w:val="25"/>
         </w:rPr>
-        <w:t>1.03 contains two custom latency toggles in addition to the default CRT toggle. The LCD toggle is intended to counteract the innate latency of an LCD monitor by reducing Melee's latency by half a frame. The LOW toggle reduces Melee's latency by one and a half frames (the most a Wii can handle) so that you can play Melee at lightning-fast speed.</w:t>
+        <w:t xml:space="preserve">To lock all settings that have been chosen in the </w:t>
+      </w:r>
+      <w:r>
+        <w:rPr>
+          <w:rFonts w:ascii="A-OTF Folk Pro H" w:eastAsia="A-OTF Folk Pro H" w:hAnsi="A-OTF Folk Pro H"/>
+          <w:i/>
+          <w:iCs/>
+          <w:sz w:val="25"/>
+          <w:szCs w:val="25"/>
+        </w:rPr>
+        <w:t>VS. Mode</w:t>
+      </w:r>
+      <w:r>
+        <w:rPr>
+          <w:rFonts w:ascii="A-OTF Folk Pro H" w:eastAsia="A-OTF Folk Pro H" w:hAnsi="A-OTF Folk Pro H"/>
+          <w:sz w:val="25"/>
+          <w:szCs w:val="25"/>
+        </w:rPr>
+        <w:t xml:space="preserve"> options menu, remove your 1.03 memory card and reset your console. This will also prohibit entering the </w:t>
+      </w:r>
+      <w:r>
+        <w:rPr>
+          <w:rFonts w:ascii="A-OTF Folk Pro H" w:eastAsia="A-OTF Folk Pro H" w:hAnsi="A-OTF Folk Pro H"/>
+          <w:i/>
+          <w:iCs/>
+          <w:sz w:val="25"/>
+          <w:szCs w:val="25"/>
+        </w:rPr>
+        <w:t>Debug Menu</w:t>
+      </w:r>
+      <w:r>
+        <w:rPr>
+          <w:rFonts w:ascii="A-OTF Folk Pro H" w:eastAsia="A-OTF Folk Pro H" w:hAnsi="A-OTF Folk Pro H"/>
+          <w:sz w:val="25"/>
+          <w:szCs w:val="25"/>
+        </w:rPr>
+        <w:t xml:space="preserve"> and reset </w:t>
+      </w:r>
+      <w:r>
+        <w:rPr>
+          <w:rFonts w:ascii="A-OTF Folk Pro H" w:eastAsia="A-OTF Folk Pro H" w:hAnsi="A-OTF Folk Pro H"/>
+          <w:i/>
+          <w:iCs/>
+          <w:sz w:val="25"/>
+          <w:szCs w:val="25"/>
+        </w:rPr>
+        <w:t>Stage Music</w:t>
+      </w:r>
+      <w:r>
+        <w:rPr>
+          <w:rFonts w:ascii="A-OTF Folk Pro H" w:eastAsia="A-OTF Folk Pro H" w:hAnsi="A-OTF Folk Pro H"/>
+          <w:sz w:val="25"/>
+          <w:szCs w:val="25"/>
+        </w:rPr>
+        <w:t xml:space="preserve"> to the default songs.</w:t>
       </w:r>
     </w:p>
     <w:p>
@@ -1952,7 +1992,7 @@
           <w:sz w:val="32"/>
           <w:szCs w:val="32"/>
         </w:rPr>
-        <w:t>Tournament Lock</w:t>
+        <w:t>1.02 Mechanics</w:t>
       </w:r>
     </w:p>
     <w:p>
@@ -1971,70 +2011,8 @@
           <w:sz w:val="25"/>
           <w:szCs w:val="25"/>
         </w:rPr>
-        <w:t xml:space="preserve">To lock all settings that have been chosen in the </w:t>
-      </w:r>
-      <w:r>
-        <w:rPr>
-          <w:rFonts w:ascii="A-OTF Folk Pro H" w:eastAsia="A-OTF Folk Pro H" w:hAnsi="A-OTF Folk Pro H"/>
-          <w:i/>
-          <w:iCs/>
-          <w:sz w:val="25"/>
-          <w:szCs w:val="25"/>
-        </w:rPr>
-        <w:t>VS. Mode</w:t>
-      </w:r>
-      <w:r>
-        <w:rPr>
-          <w:rFonts w:ascii="A-OTF Folk Pro H" w:eastAsia="A-OTF Folk Pro H" w:hAnsi="A-OTF Folk Pro H"/>
-          <w:sz w:val="25"/>
-          <w:szCs w:val="25"/>
-        </w:rPr>
-        <w:t xml:space="preserve"> options menu, remove your 1.03 memory card and reset your console. This will also </w:t>
-      </w:r>
-      <w:r>
-        <w:rPr>
-          <w:rFonts w:ascii="A-OTF Folk Pro H" w:eastAsia="A-OTF Folk Pro H" w:hAnsi="A-OTF Folk Pro H"/>
-          <w:sz w:val="25"/>
-          <w:szCs w:val="25"/>
-        </w:rPr>
         <w:lastRenderedPageBreak/>
-        <w:t xml:space="preserve">prohibit entering the </w:t>
-      </w:r>
-      <w:r>
-        <w:rPr>
-          <w:rFonts w:ascii="A-OTF Folk Pro H" w:eastAsia="A-OTF Folk Pro H" w:hAnsi="A-OTF Folk Pro H"/>
-          <w:i/>
-          <w:iCs/>
-          <w:sz w:val="25"/>
-          <w:szCs w:val="25"/>
-        </w:rPr>
-        <w:t>Debug Menu</w:t>
-      </w:r>
-      <w:r>
-        <w:rPr>
-          <w:rFonts w:ascii="A-OTF Folk Pro H" w:eastAsia="A-OTF Folk Pro H" w:hAnsi="A-OTF Folk Pro H"/>
-          <w:sz w:val="25"/>
-          <w:szCs w:val="25"/>
-        </w:rPr>
-        <w:t xml:space="preserve"> and reset </w:t>
-      </w:r>
-      <w:r>
-        <w:rPr>
-          <w:rFonts w:ascii="A-OTF Folk Pro H" w:eastAsia="A-OTF Folk Pro H" w:hAnsi="A-OTF Folk Pro H"/>
-          <w:i/>
-          <w:iCs/>
-          <w:sz w:val="25"/>
-          <w:szCs w:val="25"/>
-        </w:rPr>
-        <w:t>Stage Music</w:t>
-      </w:r>
-      <w:r>
-        <w:rPr>
-          <w:rFonts w:ascii="A-OTF Folk Pro H" w:eastAsia="A-OTF Folk Pro H" w:hAnsi="A-OTF Folk Pro H"/>
-          <w:sz w:val="25"/>
-          <w:szCs w:val="25"/>
-        </w:rPr>
-        <w:t xml:space="preserve"> to the default songs.</w:t>
+        <w:t>1.03 converts all mechanics that are relevant to tournament play to their NTSC 1.02 iterations.</w:t>
       </w:r>
     </w:p>
     <w:p>

</xml_diff>

<commit_message>
update manual to say B3.3
</commit_message>
<xml_diff>
--- a/src/mod/resources/screens/b/manual.docx
+++ b/src/mod/resources/screens/b/manual.docx
@@ -30,6 +30,22 @@
           <w:szCs w:val="32"/>
         </w:rPr>
         <w:t>B</w:t>
+      </w:r>
+      <w:r>
+        <w:rPr>
+          <w:rFonts w:ascii="A-OTF Folk Pro H" w:eastAsia="A-OTF Folk Pro H" w:hAnsi="A-OTF Folk Pro H"/>
+          <w:sz w:val="32"/>
+          <w:szCs w:val="32"/>
+        </w:rPr>
+        <w:t>3</w:t>
+      </w:r>
+      <w:r>
+        <w:rPr>
+          <w:rFonts w:ascii="A-OTF Folk Pro H" w:eastAsia="A-OTF Folk Pro H" w:hAnsi="A-OTF Folk Pro H"/>
+          <w:sz w:val="32"/>
+          <w:szCs w:val="32"/>
+        </w:rPr>
+        <w:t>.</w:t>
       </w:r>
       <w:r>
         <w:rPr>
@@ -2070,6 +2086,14 @@
           <w:szCs w:val="25"/>
         </w:rPr>
         <w:t>3</w:t>
+      </w:r>
+      <w:r>
+        <w:rPr>
+          <w:rFonts w:ascii="A-OTF Folk Pro H" w:eastAsia="A-OTF Folk Pro H" w:hAnsi="A-OTF Folk Pro H"/>
+          <w:sz w:val="25"/>
+          <w:szCs w:val="25"/>
+        </w:rPr>
+        <w:t>.3</w:t>
       </w:r>
       <w:r>
         <w:rPr>

</xml_diff>

<commit_message>
Update manual for B3.4
</commit_message>
<xml_diff>
--- a/src/mod/resources/screens/b/manual.docx
+++ b/src/mod/resources/screens/b/manual.docx
@@ -53,7 +53,7 @@
           <w:sz w:val="32"/>
           <w:szCs w:val="32"/>
         </w:rPr>
-        <w:t>3</w:t>
+        <w:t>4</w:t>
       </w:r>
       <w:r>
         <w:rPr>
@@ -475,7 +475,7 @@
                 <w:sz w:val="25"/>
                 <w:szCs w:val="25"/>
               </w:rPr>
-              <w:t>The rims of the control stick and C-stick's cardinals will clamp to 1.0.</w:t>
+              <w:t>The rims of the control stick and C-stick's cardinals clamp to 1.0.</w:t>
             </w:r>
           </w:p>
         </w:tc>
@@ -600,7 +600,23 @@
                 <w:sz w:val="25"/>
                 <w:szCs w:val="25"/>
               </w:rPr>
-              <w:t>A tilt input on the first frame of hitlag will not prevent smash DI from occurring on the second frame of hitlag. Additionally, the second frame after entering the smash DI range will count toward your first smash DI input.</w:t>
+              <w:t>A tilt input on the first frame of hitlag will not prevent smash DI from occurring on the second frame of hitlag. Additionally, the second frame after entering the smash DI range count</w:t>
+            </w:r>
+            <w:r>
+              <w:rPr>
+                <w:rFonts w:ascii="A-OTF Folk Pro H" w:eastAsia="A-OTF Folk Pro H" w:hAnsi="A-OTF Folk Pro H"/>
+                <w:sz w:val="25"/>
+                <w:szCs w:val="25"/>
+              </w:rPr>
+              <w:t>s</w:t>
+            </w:r>
+            <w:r>
+              <w:rPr>
+                <w:rFonts w:ascii="A-OTF Folk Pro H" w:eastAsia="A-OTF Folk Pro H" w:hAnsi="A-OTF Folk Pro H"/>
+                <w:sz w:val="25"/>
+                <w:szCs w:val="25"/>
+              </w:rPr>
+              <w:t xml:space="preserve"> toward your first smash DI input.</w:t>
             </w:r>
           </w:p>
         </w:tc>

</xml_diff>

<commit_message>
Update version number at bottom of manual
</commit_message>
<xml_diff>
--- a/src/mod/resources/screens/b/manual.docx
+++ b/src/mod/resources/screens/b/manual.docx
@@ -947,7 +947,6 @@
                 <w:szCs w:val="25"/>
               </w:rPr>
             </w:pPr>
-            <w:proofErr w:type="gramStart"/>
             <w:r>
               <w:rPr>
                 <w:rFonts w:ascii="A-OTF Folk Pro H" w:eastAsia="A-OTF Folk Pro H" w:hAnsi="A-OTF Folk Pro H"/>
@@ -956,7 +955,6 @@
               </w:rPr>
               <w:t>Final Destination</w:t>
             </w:r>
-            <w:proofErr w:type="gramEnd"/>
           </w:p>
         </w:tc>
         <w:tc>
@@ -2109,7 +2107,15 @@
           <w:sz w:val="25"/>
           <w:szCs w:val="25"/>
         </w:rPr>
-        <w:t>.3</w:t>
+        <w:t>.</w:t>
+      </w:r>
+      <w:r>
+        <w:rPr>
+          <w:rFonts w:ascii="A-OTF Folk Pro H" w:eastAsia="A-OTF Folk Pro H" w:hAnsi="A-OTF Folk Pro H"/>
+          <w:sz w:val="25"/>
+          <w:szCs w:val="25"/>
+        </w:rPr>
+        <w:t>4</w:t>
       </w:r>
       <w:r>
         <w:rPr>

</xml_diff>

<commit_message>
Update manual for B3.5
</commit_message>
<xml_diff>
--- a/src/mod/resources/screens/b/manual.docx
+++ b/src/mod/resources/screens/b/manual.docx
@@ -53,7 +53,7 @@
           <w:sz w:val="32"/>
           <w:szCs w:val="32"/>
         </w:rPr>
-        <w:t>4</w:t>
+        <w:t>5</w:t>
       </w:r>
       <w:r>
         <w:rPr>
@@ -80,7 +80,25 @@
           <w:sz w:val="25"/>
           <w:szCs w:val="25"/>
         </w:rPr>
-        <w:t>1.03 is created by Hax$ and Altimor. Visit</w:t>
+        <w:t xml:space="preserve">1.03 is created by </w:t>
+      </w:r>
+      <w:proofErr w:type="spellStart"/>
+      <w:r>
+        <w:rPr>
+          <w:rFonts w:ascii="A-OTF Folk Pro H" w:eastAsia="A-OTF Folk Pro H" w:hAnsi="A-OTF Folk Pro H"/>
+          <w:sz w:val="25"/>
+          <w:szCs w:val="25"/>
+        </w:rPr>
+        <w:t>Hax</w:t>
+      </w:r>
+      <w:proofErr w:type="spellEnd"/>
+      <w:r>
+        <w:rPr>
+          <w:rFonts w:ascii="A-OTF Folk Pro H" w:eastAsia="A-OTF Folk Pro H" w:hAnsi="A-OTF Folk Pro H"/>
+          <w:sz w:val="25"/>
+          <w:szCs w:val="25"/>
+        </w:rPr>
+        <w:t>$ and Altimor. Visit</w:t>
       </w:r>
       <w:r>
         <w:rPr>
@@ -223,11 +241,15 @@
           <w:top w:val="none" w:sz="0" w:space="0" w:color="auto"/>
           <w:insideV w:val="single" w:sz="18" w:space="0" w:color="auto"/>
         </w:tblBorders>
+        <w:tblCellMar>
+          <w:top w:w="43" w:type="dxa"/>
+          <w:bottom w:w="43" w:type="dxa"/>
+        </w:tblCellMar>
         <w:tblLook w:val="04A0" w:firstRow="1" w:lastRow="0" w:firstColumn="1" w:lastColumn="0" w:noHBand="0" w:noVBand="1"/>
       </w:tblPr>
       <w:tblGrid>
-        <w:gridCol w:w="3174"/>
-        <w:gridCol w:w="6164"/>
+        <w:gridCol w:w="3172"/>
+        <w:gridCol w:w="6159"/>
       </w:tblGrid>
       <w:tr>
         <w:trPr>
@@ -286,132 +308,7 @@
                 <w:sz w:val="25"/>
                 <w:szCs w:val="25"/>
               </w:rPr>
-              <w:t>Dash back is increased to a 2-frame window and tilt turn intent is applied.</w:t>
-            </w:r>
-          </w:p>
-        </w:tc>
-      </w:tr>
-      <w:tr>
-        <w:trPr>
-          <w:cnfStyle w:val="000000100000" w:firstRow="0" w:lastRow="0" w:firstColumn="0" w:lastColumn="0" w:oddVBand="0" w:evenVBand="0" w:oddHBand="1" w:evenHBand="0" w:firstRowFirstColumn="0" w:firstRowLastColumn="0" w:lastRowFirstColumn="0" w:lastRowLastColumn="0"/>
-          <w:trHeight w:val="374"/>
-        </w:trPr>
-        <w:tc>
-          <w:tcPr>
-            <w:cnfStyle w:val="001000000000" w:firstRow="0" w:lastRow="0" w:firstColumn="1" w:lastColumn="0" w:oddVBand="0" w:evenVBand="0" w:oddHBand="0" w:evenHBand="0" w:firstRowFirstColumn="0" w:firstRowLastColumn="0" w:lastRowFirstColumn="0" w:lastRowLastColumn="0"/>
-            <w:tcW w:w="3174" w:type="dxa"/>
-            <w:tcBorders>
-              <w:top w:val="none" w:sz="0" w:space="0" w:color="auto"/>
-              <w:bottom w:val="nil"/>
-            </w:tcBorders>
-            <w:vAlign w:val="center"/>
-          </w:tcPr>
-          <w:p>
-            <w:pPr>
-              <w:spacing w:line="168" w:lineRule="auto"/>
-              <w:rPr>
-                <w:rFonts w:ascii="A-OTF Folk Pro H" w:eastAsia="A-OTF Folk Pro H" w:hAnsi="A-OTF Folk Pro H"/>
-                <w:sz w:val="25"/>
-                <w:szCs w:val="25"/>
-              </w:rPr>
-            </w:pPr>
-            <w:r>
-              <w:rPr>
-                <w:rFonts w:ascii="A-OTF Folk Pro H" w:eastAsia="A-OTF Folk Pro H" w:hAnsi="A-OTF Folk Pro H"/>
-                <w:sz w:val="25"/>
-                <w:szCs w:val="25"/>
-              </w:rPr>
-              <w:t>Wiggle Out of Tumble</w:t>
-            </w:r>
-          </w:p>
-        </w:tc>
-        <w:tc>
-          <w:tcPr>
-            <w:tcW w:w="6164" w:type="dxa"/>
-            <w:tcBorders>
-              <w:top w:val="none" w:sz="0" w:space="0" w:color="auto"/>
-              <w:bottom w:val="nil"/>
-            </w:tcBorders>
-            <w:vAlign w:val="center"/>
-          </w:tcPr>
-          <w:p>
-            <w:pPr>
-              <w:spacing w:line="168" w:lineRule="auto"/>
-              <w:cnfStyle w:val="000000100000" w:firstRow="0" w:lastRow="0" w:firstColumn="0" w:lastColumn="0" w:oddVBand="0" w:evenVBand="0" w:oddHBand="1" w:evenHBand="0" w:firstRowFirstColumn="0" w:firstRowLastColumn="0" w:lastRowFirstColumn="0" w:lastRowLastColumn="0"/>
-              <w:rPr>
-                <w:rFonts w:ascii="A-OTF Folk Pro H" w:eastAsia="A-OTF Folk Pro H" w:hAnsi="A-OTF Folk Pro H"/>
-                <w:sz w:val="25"/>
-                <w:szCs w:val="25"/>
-              </w:rPr>
-            </w:pPr>
-            <w:r>
-              <w:rPr>
-                <w:rFonts w:ascii="A-OTF Folk Pro H" w:eastAsia="A-OTF Folk Pro H" w:hAnsi="A-OTF Folk Pro H"/>
-                <w:sz w:val="25"/>
-                <w:szCs w:val="25"/>
-              </w:rPr>
-              <w:t>Wiggle out of tumble is increased to a 2-frame window.</w:t>
-            </w:r>
-          </w:p>
-        </w:tc>
-      </w:tr>
-      <w:tr>
-        <w:trPr>
-          <w:trHeight w:val="374"/>
-        </w:trPr>
-        <w:tc>
-          <w:tcPr>
-            <w:cnfStyle w:val="001000000000" w:firstRow="0" w:lastRow="0" w:firstColumn="1" w:lastColumn="0" w:oddVBand="0" w:evenVBand="0" w:oddHBand="0" w:evenHBand="0" w:firstRowFirstColumn="0" w:firstRowLastColumn="0" w:lastRowFirstColumn="0" w:lastRowLastColumn="0"/>
-            <w:tcW w:w="3174" w:type="dxa"/>
-            <w:tcBorders>
-              <w:bottom w:val="nil"/>
-            </w:tcBorders>
-            <w:vAlign w:val="center"/>
-          </w:tcPr>
-          <w:p>
-            <w:pPr>
-              <w:spacing w:line="168" w:lineRule="auto"/>
-              <w:rPr>
-                <w:rFonts w:ascii="A-OTF Folk Pro H" w:eastAsia="A-OTF Folk Pro H" w:hAnsi="A-OTF Folk Pro H"/>
-                <w:sz w:val="25"/>
-                <w:szCs w:val="25"/>
-              </w:rPr>
-            </w:pPr>
-            <w:r>
-              <w:rPr>
-                <w:rFonts w:ascii="A-OTF Folk Pro H" w:eastAsia="A-OTF Folk Pro H" w:hAnsi="A-OTF Folk Pro H"/>
-                <w:sz w:val="25"/>
-                <w:szCs w:val="25"/>
-              </w:rPr>
-              <w:t>Shield Drop</w:t>
-            </w:r>
-          </w:p>
-        </w:tc>
-        <w:tc>
-          <w:tcPr>
-            <w:tcW w:w="6164" w:type="dxa"/>
-            <w:tcBorders>
-              <w:bottom w:val="nil"/>
-            </w:tcBorders>
-            <w:vAlign w:val="center"/>
-          </w:tcPr>
-          <w:p>
-            <w:pPr>
-              <w:spacing w:line="168" w:lineRule="auto"/>
-              <w:cnfStyle w:val="000000000000" w:firstRow="0" w:lastRow="0" w:firstColumn="0" w:lastColumn="0" w:oddVBand="0" w:evenVBand="0" w:oddHBand="0" w:evenHBand="0" w:firstRowFirstColumn="0" w:firstRowLastColumn="0" w:lastRowFirstColumn="0" w:lastRowLastColumn="0"/>
-              <w:rPr>
-                <w:rFonts w:ascii="A-OTF Folk Pro H" w:eastAsia="A-OTF Folk Pro H" w:hAnsi="A-OTF Folk Pro H"/>
-                <w:sz w:val="25"/>
-                <w:szCs w:val="25"/>
-              </w:rPr>
-            </w:pPr>
-            <w:r>
-              <w:rPr>
-                <w:rFonts w:ascii="A-OTF Folk Pro H" w:eastAsia="A-OTF Folk Pro H" w:hAnsi="A-OTF Folk Pro H"/>
-                <w:sz w:val="25"/>
-                <w:szCs w:val="25"/>
-              </w:rPr>
-              <w:t>Shield drop's range is maximized along the rim after roll is shut off.</w:t>
+              <w:t>Dash back is increased to a 2-frame window and tilt intent is applied.</w:t>
             </w:r>
           </w:p>
         </w:tc>
@@ -440,14 +337,34 @@
                 <w:szCs w:val="25"/>
               </w:rPr>
             </w:pPr>
-            <w:r>
-              <w:rPr>
-                <w:rFonts w:ascii="A-OTF Folk Pro H" w:eastAsia="A-OTF Folk Pro H" w:hAnsi="A-OTF Folk Pro H"/>
-                <w:sz w:val="25"/>
-                <w:szCs w:val="25"/>
-              </w:rPr>
-              <w:t>1.0 Cardinal</w:t>
-            </w:r>
+            <w:proofErr w:type="spellStart"/>
+            <w:r>
+              <w:rPr>
+                <w:rFonts w:ascii="A-OTF Folk Pro H" w:eastAsia="A-OTF Folk Pro H" w:hAnsi="A-OTF Folk Pro H"/>
+                <w:sz w:val="25"/>
+                <w:szCs w:val="25"/>
+              </w:rPr>
+              <w:t>Doraki</w:t>
+            </w:r>
+            <w:proofErr w:type="spellEnd"/>
+            <w:r>
+              <w:rPr>
+                <w:rFonts w:ascii="A-OTF Folk Pro H" w:eastAsia="A-OTF Folk Pro H" w:hAnsi="A-OTF Folk Pro H"/>
+                <w:sz w:val="25"/>
+                <w:szCs w:val="25"/>
+              </w:rPr>
+              <w:t xml:space="preserve"> </w:t>
+            </w:r>
+            <w:proofErr w:type="spellStart"/>
+            <w:r>
+              <w:rPr>
+                <w:rFonts w:ascii="A-OTF Folk Pro H" w:eastAsia="A-OTF Folk Pro H" w:hAnsi="A-OTF Folk Pro H"/>
+                <w:sz w:val="25"/>
+                <w:szCs w:val="25"/>
+              </w:rPr>
+              <w:t>Walljump</w:t>
+            </w:r>
+            <w:proofErr w:type="spellEnd"/>
           </w:p>
         </w:tc>
         <w:tc>
@@ -469,13 +386,41 @@
                 <w:szCs w:val="25"/>
               </w:rPr>
             </w:pPr>
-            <w:r>
-              <w:rPr>
-                <w:rFonts w:ascii="A-OTF Folk Pro H" w:eastAsia="A-OTF Folk Pro H" w:hAnsi="A-OTF Folk Pro H"/>
-                <w:sz w:val="25"/>
-                <w:szCs w:val="25"/>
-              </w:rPr>
-              <w:t>The rims of the control stick and C-stick's cardinals clamp to 1.0.</w:t>
+            <w:proofErr w:type="spellStart"/>
+            <w:r>
+              <w:rPr>
+                <w:rFonts w:ascii="A-OTF Folk Pro H" w:eastAsia="A-OTF Folk Pro H" w:hAnsi="A-OTF Folk Pro H"/>
+                <w:sz w:val="25"/>
+                <w:szCs w:val="25"/>
+              </w:rPr>
+              <w:t>Doraki</w:t>
+            </w:r>
+            <w:proofErr w:type="spellEnd"/>
+            <w:r>
+              <w:rPr>
+                <w:rFonts w:ascii="A-OTF Folk Pro H" w:eastAsia="A-OTF Folk Pro H" w:hAnsi="A-OTF Folk Pro H"/>
+                <w:sz w:val="25"/>
+                <w:szCs w:val="25"/>
+              </w:rPr>
+              <w:t xml:space="preserve"> </w:t>
+            </w:r>
+            <w:proofErr w:type="spellStart"/>
+            <w:r>
+              <w:rPr>
+                <w:rFonts w:ascii="A-OTF Folk Pro H" w:eastAsia="A-OTF Folk Pro H" w:hAnsi="A-OTF Folk Pro H"/>
+                <w:sz w:val="25"/>
+                <w:szCs w:val="25"/>
+              </w:rPr>
+              <w:t>walljump</w:t>
+            </w:r>
+            <w:proofErr w:type="spellEnd"/>
+            <w:r>
+              <w:rPr>
+                <w:rFonts w:ascii="A-OTF Folk Pro H" w:eastAsia="A-OTF Folk Pro H" w:hAnsi="A-OTF Folk Pro H"/>
+                <w:sz w:val="25"/>
+                <w:szCs w:val="25"/>
+              </w:rPr>
+              <w:t xml:space="preserve"> is increased to a 2-frame window and tilt intent is applied.</w:t>
             </w:r>
           </w:p>
         </w:tc>
@@ -508,7 +453,7 @@
                 <w:sz w:val="25"/>
                 <w:szCs w:val="25"/>
               </w:rPr>
-              <w:t>Dash Out of Crouch</w:t>
+              <w:t>Wiggle Out of Tumble</w:t>
             </w:r>
           </w:p>
         </w:tc>
@@ -536,7 +481,7 @@
                 <w:sz w:val="25"/>
                 <w:szCs w:val="25"/>
               </w:rPr>
-              <w:t>Dash out of crouch is increased to a 3-frame window and SquatRv along the rim is prevented.</w:t>
+              <w:t>Wiggle out of tumble is increased to a 2-frame window.</w:t>
             </w:r>
           </w:p>
         </w:tc>
@@ -600,7 +545,43 @@
                 <w:sz w:val="25"/>
                 <w:szCs w:val="25"/>
               </w:rPr>
-              <w:t>A tilt input on the first frame of hitlag will not prevent smash DI from occurring on the second frame of hitlag. Additionally, the second frame after entering the smash DI range count</w:t>
+              <w:t xml:space="preserve">A tilt input on the first frame of </w:t>
+            </w:r>
+            <w:proofErr w:type="spellStart"/>
+            <w:r>
+              <w:rPr>
+                <w:rFonts w:ascii="A-OTF Folk Pro H" w:eastAsia="A-OTF Folk Pro H" w:hAnsi="A-OTF Folk Pro H"/>
+                <w:sz w:val="25"/>
+                <w:szCs w:val="25"/>
+              </w:rPr>
+              <w:t>hitlag</w:t>
+            </w:r>
+            <w:proofErr w:type="spellEnd"/>
+            <w:r>
+              <w:rPr>
+                <w:rFonts w:ascii="A-OTF Folk Pro H" w:eastAsia="A-OTF Folk Pro H" w:hAnsi="A-OTF Folk Pro H"/>
+                <w:sz w:val="25"/>
+                <w:szCs w:val="25"/>
+              </w:rPr>
+              <w:t xml:space="preserve"> will not prevent smash DI from occurring on the second frame of </w:t>
+            </w:r>
+            <w:proofErr w:type="spellStart"/>
+            <w:r>
+              <w:rPr>
+                <w:rFonts w:ascii="A-OTF Folk Pro H" w:eastAsia="A-OTF Folk Pro H" w:hAnsi="A-OTF Folk Pro H"/>
+                <w:sz w:val="25"/>
+                <w:szCs w:val="25"/>
+              </w:rPr>
+              <w:t>hitlag</w:t>
+            </w:r>
+            <w:proofErr w:type="spellEnd"/>
+            <w:r>
+              <w:rPr>
+                <w:rFonts w:ascii="A-OTF Folk Pro H" w:eastAsia="A-OTF Folk Pro H" w:hAnsi="A-OTF Folk Pro H"/>
+                <w:sz w:val="25"/>
+                <w:szCs w:val="25"/>
+              </w:rPr>
+              <w:t>. Additionally, the second frame after entering the smash DI range count</w:t>
             </w:r>
             <w:r>
               <w:rPr>
@@ -616,7 +597,23 @@
                 <w:sz w:val="25"/>
                 <w:szCs w:val="25"/>
               </w:rPr>
-              <w:t xml:space="preserve"> toward your first smash DI input.</w:t>
+              <w:t xml:space="preserve"> toward </w:t>
+            </w:r>
+            <w:r>
+              <w:rPr>
+                <w:rFonts w:ascii="A-OTF Folk Pro H" w:eastAsia="A-OTF Folk Pro H" w:hAnsi="A-OTF Folk Pro H"/>
+                <w:sz w:val="25"/>
+                <w:szCs w:val="25"/>
+              </w:rPr>
+              <w:t>the</w:t>
+            </w:r>
+            <w:r>
+              <w:rPr>
+                <w:rFonts w:ascii="A-OTF Folk Pro H" w:eastAsia="A-OTF Folk Pro H" w:hAnsi="A-OTF Folk Pro H"/>
+                <w:sz w:val="25"/>
+                <w:szCs w:val="25"/>
+              </w:rPr>
+              <w:t xml:space="preserve"> first smash DI input.</w:t>
             </w:r>
           </w:p>
         </w:tc>
@@ -650,6 +647,215 @@
                 <w:sz w:val="25"/>
                 <w:szCs w:val="25"/>
               </w:rPr>
+              <w:t>Dash Out of Crouch</w:t>
+            </w:r>
+          </w:p>
+        </w:tc>
+        <w:tc>
+          <w:tcPr>
+            <w:tcW w:w="6164" w:type="dxa"/>
+            <w:tcBorders>
+              <w:top w:val="nil"/>
+              <w:bottom w:val="nil"/>
+            </w:tcBorders>
+            <w:vAlign w:val="center"/>
+          </w:tcPr>
+          <w:p>
+            <w:pPr>
+              <w:spacing w:line="168" w:lineRule="auto"/>
+              <w:cnfStyle w:val="000000000000" w:firstRow="0" w:lastRow="0" w:firstColumn="0" w:lastColumn="0" w:oddVBand="0" w:evenVBand="0" w:oddHBand="0" w:evenHBand="0" w:firstRowFirstColumn="0" w:firstRowLastColumn="0" w:lastRowFirstColumn="0" w:lastRowLastColumn="0"/>
+              <w:rPr>
+                <w:rFonts w:ascii="A-OTF Folk Pro H" w:eastAsia="A-OTF Folk Pro H" w:hAnsi="A-OTF Folk Pro H"/>
+                <w:sz w:val="25"/>
+                <w:szCs w:val="25"/>
+              </w:rPr>
+            </w:pPr>
+            <w:r>
+              <w:rPr>
+                <w:rFonts w:ascii="A-OTF Folk Pro H" w:eastAsia="A-OTF Folk Pro H" w:hAnsi="A-OTF Folk Pro H"/>
+                <w:sz w:val="25"/>
+                <w:szCs w:val="25"/>
+              </w:rPr>
+              <w:t xml:space="preserve">Dash out of crouch is increased to a 3-frame window and </w:t>
+            </w:r>
+            <w:proofErr w:type="spellStart"/>
+            <w:r>
+              <w:rPr>
+                <w:rFonts w:ascii="A-OTF Folk Pro H" w:eastAsia="A-OTF Folk Pro H" w:hAnsi="A-OTF Folk Pro H"/>
+                <w:sz w:val="25"/>
+                <w:szCs w:val="25"/>
+              </w:rPr>
+              <w:t>SquatRv</w:t>
+            </w:r>
+            <w:proofErr w:type="spellEnd"/>
+            <w:r>
+              <w:rPr>
+                <w:rFonts w:ascii="A-OTF Folk Pro H" w:eastAsia="A-OTF Folk Pro H" w:hAnsi="A-OTF Folk Pro H"/>
+                <w:sz w:val="25"/>
+                <w:szCs w:val="25"/>
+              </w:rPr>
+              <w:t xml:space="preserve"> along the rim is prevented.</w:t>
+            </w:r>
+          </w:p>
+        </w:tc>
+      </w:tr>
+      <w:tr>
+        <w:trPr>
+          <w:cnfStyle w:val="000000100000" w:firstRow="0" w:lastRow="0" w:firstColumn="0" w:lastColumn="0" w:oddVBand="0" w:evenVBand="0" w:oddHBand="1" w:evenHBand="0" w:firstRowFirstColumn="0" w:firstRowLastColumn="0" w:lastRowFirstColumn="0" w:lastRowLastColumn="0"/>
+          <w:trHeight w:val="374"/>
+        </w:trPr>
+        <w:tc>
+          <w:tcPr>
+            <w:cnfStyle w:val="001000000000" w:firstRow="0" w:lastRow="0" w:firstColumn="1" w:lastColumn="0" w:oddVBand="0" w:evenVBand="0" w:oddHBand="0" w:evenHBand="0" w:firstRowFirstColumn="0" w:firstRowLastColumn="0" w:lastRowFirstColumn="0" w:lastRowLastColumn="0"/>
+            <w:tcW w:w="3174" w:type="dxa"/>
+            <w:tcBorders>
+              <w:top w:val="nil"/>
+              <w:bottom w:val="nil"/>
+            </w:tcBorders>
+            <w:vAlign w:val="center"/>
+          </w:tcPr>
+          <w:p>
+            <w:pPr>
+              <w:spacing w:line="168" w:lineRule="auto"/>
+              <w:rPr>
+                <w:rFonts w:ascii="A-OTF Folk Pro H" w:eastAsia="A-OTF Folk Pro H" w:hAnsi="A-OTF Folk Pro H"/>
+                <w:sz w:val="25"/>
+                <w:szCs w:val="25"/>
+              </w:rPr>
+            </w:pPr>
+            <w:r>
+              <w:rPr>
+                <w:rFonts w:ascii="A-OTF Folk Pro H" w:eastAsia="A-OTF Folk Pro H" w:hAnsi="A-OTF Folk Pro H"/>
+                <w:sz w:val="25"/>
+                <w:szCs w:val="25"/>
+              </w:rPr>
+              <w:t>Shield Drop</w:t>
+            </w:r>
+          </w:p>
+        </w:tc>
+        <w:tc>
+          <w:tcPr>
+            <w:tcW w:w="6164" w:type="dxa"/>
+            <w:tcBorders>
+              <w:top w:val="nil"/>
+              <w:bottom w:val="nil"/>
+            </w:tcBorders>
+            <w:vAlign w:val="center"/>
+          </w:tcPr>
+          <w:p>
+            <w:pPr>
+              <w:spacing w:line="168" w:lineRule="auto"/>
+              <w:cnfStyle w:val="000000100000" w:firstRow="0" w:lastRow="0" w:firstColumn="0" w:lastColumn="0" w:oddVBand="0" w:evenVBand="0" w:oddHBand="1" w:evenHBand="0" w:firstRowFirstColumn="0" w:firstRowLastColumn="0" w:lastRowFirstColumn="0" w:lastRowLastColumn="0"/>
+              <w:rPr>
+                <w:rFonts w:ascii="A-OTF Folk Pro H" w:eastAsia="A-OTF Folk Pro H" w:hAnsi="A-OTF Folk Pro H"/>
+                <w:sz w:val="25"/>
+                <w:szCs w:val="25"/>
+              </w:rPr>
+            </w:pPr>
+            <w:r>
+              <w:rPr>
+                <w:rFonts w:ascii="A-OTF Folk Pro H" w:eastAsia="A-OTF Folk Pro H" w:hAnsi="A-OTF Folk Pro H"/>
+                <w:sz w:val="25"/>
+                <w:szCs w:val="25"/>
+              </w:rPr>
+              <w:t>Shield drop's range is maximized along the rim after roll is shut off.</w:t>
+            </w:r>
+          </w:p>
+        </w:tc>
+      </w:tr>
+      <w:tr>
+        <w:trPr>
+          <w:trHeight w:val="374"/>
+        </w:trPr>
+        <w:tc>
+          <w:tcPr>
+            <w:cnfStyle w:val="001000000000" w:firstRow="0" w:lastRow="0" w:firstColumn="1" w:lastColumn="0" w:oddVBand="0" w:evenVBand="0" w:oddHBand="0" w:evenHBand="0" w:firstRowFirstColumn="0" w:firstRowLastColumn="0" w:lastRowFirstColumn="0" w:lastRowLastColumn="0"/>
+            <w:tcW w:w="3174" w:type="dxa"/>
+            <w:tcBorders>
+              <w:top w:val="nil"/>
+              <w:bottom w:val="nil"/>
+            </w:tcBorders>
+            <w:vAlign w:val="center"/>
+          </w:tcPr>
+          <w:p>
+            <w:pPr>
+              <w:spacing w:line="168" w:lineRule="auto"/>
+              <w:rPr>
+                <w:rFonts w:ascii="A-OTF Folk Pro H" w:eastAsia="A-OTF Folk Pro H" w:hAnsi="A-OTF Folk Pro H"/>
+                <w:sz w:val="25"/>
+                <w:szCs w:val="25"/>
+              </w:rPr>
+            </w:pPr>
+            <w:r>
+              <w:rPr>
+                <w:rFonts w:ascii="A-OTF Folk Pro H" w:eastAsia="A-OTF Folk Pro H" w:hAnsi="A-OTF Folk Pro H"/>
+                <w:sz w:val="25"/>
+                <w:szCs w:val="25"/>
+              </w:rPr>
+              <w:t>1.0 Cardinal</w:t>
+            </w:r>
+          </w:p>
+        </w:tc>
+        <w:tc>
+          <w:tcPr>
+            <w:tcW w:w="6164" w:type="dxa"/>
+            <w:tcBorders>
+              <w:top w:val="nil"/>
+              <w:bottom w:val="nil"/>
+            </w:tcBorders>
+            <w:vAlign w:val="center"/>
+          </w:tcPr>
+          <w:p>
+            <w:pPr>
+              <w:spacing w:line="168" w:lineRule="auto"/>
+              <w:cnfStyle w:val="000000000000" w:firstRow="0" w:lastRow="0" w:firstColumn="0" w:lastColumn="0" w:oddVBand="0" w:evenVBand="0" w:oddHBand="0" w:evenHBand="0" w:firstRowFirstColumn="0" w:firstRowLastColumn="0" w:lastRowFirstColumn="0" w:lastRowLastColumn="0"/>
+              <w:rPr>
+                <w:rFonts w:ascii="A-OTF Folk Pro H" w:eastAsia="A-OTF Folk Pro H" w:hAnsi="A-OTF Folk Pro H"/>
+                <w:sz w:val="25"/>
+                <w:szCs w:val="25"/>
+              </w:rPr>
+            </w:pPr>
+            <w:r>
+              <w:rPr>
+                <w:rFonts w:ascii="A-OTF Folk Pro H" w:eastAsia="A-OTF Folk Pro H" w:hAnsi="A-OTF Folk Pro H"/>
+                <w:sz w:val="25"/>
+                <w:szCs w:val="25"/>
+              </w:rPr>
+              <w:t>The rims of the control stick and C-stick's cardinals clamp to 1.0.</w:t>
+            </w:r>
+          </w:p>
+        </w:tc>
+      </w:tr>
+      <w:tr>
+        <w:trPr>
+          <w:cnfStyle w:val="000000100000" w:firstRow="0" w:lastRow="0" w:firstColumn="0" w:lastColumn="0" w:oddVBand="0" w:evenVBand="0" w:oddHBand="1" w:evenHBand="0" w:firstRowFirstColumn="0" w:firstRowLastColumn="0" w:lastRowFirstColumn="0" w:lastRowLastColumn="0"/>
+          <w:trHeight w:val="374"/>
+        </w:trPr>
+        <w:tc>
+          <w:tcPr>
+            <w:cnfStyle w:val="001000000000" w:firstRow="0" w:lastRow="0" w:firstColumn="1" w:lastColumn="0" w:oddVBand="0" w:evenVBand="0" w:oddHBand="0" w:evenHBand="0" w:firstRowFirstColumn="0" w:firstRowLastColumn="0" w:lastRowFirstColumn="0" w:lastRowLastColumn="0"/>
+            <w:tcW w:w="3174" w:type="dxa"/>
+            <w:tcBorders>
+              <w:top w:val="nil"/>
+              <w:bottom w:val="nil"/>
+            </w:tcBorders>
+            <w:vAlign w:val="center"/>
+          </w:tcPr>
+          <w:p>
+            <w:pPr>
+              <w:spacing w:line="168" w:lineRule="auto"/>
+              <w:rPr>
+                <w:rFonts w:ascii="A-OTF Folk Pro H" w:eastAsia="A-OTF Folk Pro H" w:hAnsi="A-OTF Folk Pro H"/>
+                <w:sz w:val="25"/>
+                <w:szCs w:val="25"/>
+              </w:rPr>
+            </w:pPr>
+            <w:r>
+              <w:rPr>
+                <w:rFonts w:ascii="A-OTF Folk Pro H" w:eastAsia="A-OTF Folk Pro H" w:hAnsi="A-OTF Folk Pro H"/>
+                <w:sz w:val="25"/>
+                <w:szCs w:val="25"/>
+              </w:rPr>
               <w:t>Vertical Throws</w:t>
             </w:r>
           </w:p>
@@ -670,7 +876,7 @@
           <w:p>
             <w:pPr>
               <w:spacing w:line="168" w:lineRule="auto"/>
-              <w:cnfStyle w:val="000000000000" w:firstRow="0" w:lastRow="0" w:firstColumn="0" w:lastColumn="0" w:oddVBand="0" w:evenVBand="0" w:oddHBand="0" w:evenHBand="0" w:firstRowFirstColumn="0" w:firstRowLastColumn="0" w:lastRowFirstColumn="0" w:lastRowLastColumn="0"/>
+              <w:cnfStyle w:val="000000100000" w:firstRow="0" w:lastRow="0" w:firstColumn="0" w:lastColumn="0" w:oddVBand="0" w:evenVBand="0" w:oddHBand="1" w:evenHBand="0" w:firstRowFirstColumn="0" w:firstRowLastColumn="0" w:lastRowFirstColumn="0" w:lastRowLastColumn="0"/>
               <w:rPr>
                 <w:rFonts w:ascii="A-OTF Folk Pro H" w:eastAsia="A-OTF Folk Pro H" w:hAnsi="A-OTF Folk Pro H"/>
                 <w:sz w:val="25"/>
@@ -770,7 +976,16 @@
           <w:sz w:val="25"/>
           <w:szCs w:val="25"/>
         </w:rPr>
-        <w:t>Credits to tau</w:t>
+        <w:t xml:space="preserve">Credits to </w:t>
+      </w:r>
+      <w:proofErr w:type="spellStart"/>
+      <w:r>
+        <w:rPr>
+          <w:rFonts w:ascii="A-OTF Folk Pro H" w:eastAsia="A-OTF Folk Pro H" w:hAnsi="A-OTF Folk Pro H"/>
+          <w:sz w:val="25"/>
+          <w:szCs w:val="25"/>
+        </w:rPr>
+        <w:t>tau</w:t>
       </w:r>
       <w:r>
         <w:rPr>
@@ -786,7 +1001,16 @@
           <w:sz w:val="25"/>
           <w:szCs w:val="25"/>
         </w:rPr>
-        <w:t>han for designing the dash back fix.</w:t>
+        <w:t>han</w:t>
+      </w:r>
+      <w:proofErr w:type="spellEnd"/>
+      <w:r>
+        <w:rPr>
+          <w:rFonts w:ascii="A-OTF Folk Pro H" w:eastAsia="A-OTF Folk Pro H" w:hAnsi="A-OTF Folk Pro H"/>
+          <w:sz w:val="25"/>
+          <w:szCs w:val="25"/>
+        </w:rPr>
+        <w:t xml:space="preserve"> for designing the dash back fix.</w:t>
       </w:r>
     </w:p>
     <w:p>
@@ -856,11 +1080,15 @@
           <w:bottom w:val="none" w:sz="0" w:space="0" w:color="auto"/>
           <w:insideV w:val="single" w:sz="18" w:space="0" w:color="auto"/>
         </w:tblBorders>
+        <w:tblCellMar>
+          <w:top w:w="43" w:type="dxa"/>
+          <w:bottom w:w="43" w:type="dxa"/>
+        </w:tblCellMar>
         <w:tblLook w:val="04A0" w:firstRow="1" w:lastRow="0" w:firstColumn="1" w:lastColumn="0" w:noHBand="0" w:noVBand="1"/>
       </w:tblPr>
       <w:tblGrid>
-        <w:gridCol w:w="3198"/>
-        <w:gridCol w:w="6140"/>
+        <w:gridCol w:w="3196"/>
+        <w:gridCol w:w="6135"/>
       </w:tblGrid>
       <w:tr>
         <w:trPr>
@@ -947,6 +1175,7 @@
                 <w:szCs w:val="25"/>
               </w:rPr>
             </w:pPr>
+            <w:proofErr w:type="gramStart"/>
             <w:r>
               <w:rPr>
                 <w:rFonts w:ascii="A-OTF Folk Pro H" w:eastAsia="A-OTF Folk Pro H" w:hAnsi="A-OTF Folk Pro H"/>
@@ -955,6 +1184,7 @@
               </w:rPr>
               <w:t>Final Destination</w:t>
             </w:r>
+            <w:proofErr w:type="gramEnd"/>
           </w:p>
         </w:tc>
         <w:tc>
@@ -1080,6 +1310,7 @@
                 <w:sz w:val="25"/>
                 <w:szCs w:val="25"/>
               </w:rPr>
+              <w:lastRenderedPageBreak/>
               <w:t>Pokémon Stadium</w:t>
             </w:r>
           </w:p>
@@ -1330,8 +1561,8 @@
         <w:tblLook w:val="04A0" w:firstRow="1" w:lastRow="0" w:firstColumn="1" w:lastColumn="0" w:noHBand="0" w:noVBand="1"/>
       </w:tblPr>
       <w:tblGrid>
-        <w:gridCol w:w="3153"/>
-        <w:gridCol w:w="6185"/>
+        <w:gridCol w:w="3151"/>
+        <w:gridCol w:w="6180"/>
       </w:tblGrid>
       <w:tr>
         <w:trPr>
@@ -1540,8 +1771,8 @@
         <w:tblLook w:val="04A0" w:firstRow="1" w:lastRow="0" w:firstColumn="1" w:lastColumn="0" w:noHBand="0" w:noVBand="1"/>
       </w:tblPr>
       <w:tblGrid>
-        <w:gridCol w:w="3188"/>
-        <w:gridCol w:w="6150"/>
+        <w:gridCol w:w="3186"/>
+        <w:gridCol w:w="6145"/>
       </w:tblGrid>
       <w:tr>
         <w:trPr>
@@ -1748,7 +1979,43 @@
           <w:sz w:val="25"/>
           <w:szCs w:val="25"/>
         </w:rPr>
-        <w:t xml:space="preserve"> mod modernizes wavedashing by allowing you to airdodge at the shallowest angle by pointing horizontally. Your </w:t>
+        <w:t xml:space="preserve"> mod modernizes </w:t>
+      </w:r>
+      <w:proofErr w:type="spellStart"/>
+      <w:r>
+        <w:rPr>
+          <w:rFonts w:ascii="A-OTF Folk Pro H" w:eastAsia="A-OTF Folk Pro H" w:hAnsi="A-OTF Folk Pro H"/>
+          <w:sz w:val="25"/>
+          <w:szCs w:val="25"/>
+        </w:rPr>
+        <w:t>wavedashing</w:t>
+      </w:r>
+      <w:proofErr w:type="spellEnd"/>
+      <w:r>
+        <w:rPr>
+          <w:rFonts w:ascii="A-OTF Folk Pro H" w:eastAsia="A-OTF Folk Pro H" w:hAnsi="A-OTF Folk Pro H"/>
+          <w:sz w:val="25"/>
+          <w:szCs w:val="25"/>
+        </w:rPr>
+        <w:t xml:space="preserve"> by allowing you to </w:t>
+      </w:r>
+      <w:proofErr w:type="spellStart"/>
+      <w:r>
+        <w:rPr>
+          <w:rFonts w:ascii="A-OTF Folk Pro H" w:eastAsia="A-OTF Folk Pro H" w:hAnsi="A-OTF Folk Pro H"/>
+          <w:sz w:val="25"/>
+          <w:szCs w:val="25"/>
+        </w:rPr>
+        <w:t>airdodge</w:t>
+      </w:r>
+      <w:proofErr w:type="spellEnd"/>
+      <w:r>
+        <w:rPr>
+          <w:rFonts w:ascii="A-OTF Folk Pro H" w:eastAsia="A-OTF Folk Pro H" w:hAnsi="A-OTF Folk Pro H"/>
+          <w:sz w:val="25"/>
+          <w:szCs w:val="25"/>
+        </w:rPr>
+        <w:t xml:space="preserve"> at the shallowest angle by pointing horizontally. Your </w:t>
       </w:r>
       <w:r>
         <w:rPr>
@@ -1864,7 +2131,25 @@
           <w:sz w:val="25"/>
           <w:szCs w:val="25"/>
         </w:rPr>
-        <w:t>by the perfect wavedash aspect of this mod.</w:t>
+        <w:t xml:space="preserve">by the perfect </w:t>
+      </w:r>
+      <w:proofErr w:type="spellStart"/>
+      <w:r>
+        <w:rPr>
+          <w:rFonts w:ascii="A-OTF Folk Pro H" w:eastAsia="A-OTF Folk Pro H" w:hAnsi="A-OTF Folk Pro H"/>
+          <w:sz w:val="25"/>
+          <w:szCs w:val="25"/>
+        </w:rPr>
+        <w:t>wavedash</w:t>
+      </w:r>
+      <w:proofErr w:type="spellEnd"/>
+      <w:r>
+        <w:rPr>
+          <w:rFonts w:ascii="A-OTF Folk Pro H" w:eastAsia="A-OTF Folk Pro H" w:hAnsi="A-OTF Folk Pro H"/>
+          <w:sz w:val="25"/>
+          <w:szCs w:val="25"/>
+        </w:rPr>
+        <w:t xml:space="preserve"> aspect of this mod.</w:t>
       </w:r>
     </w:p>
     <w:p>
@@ -1946,6 +2231,7 @@
           <w:sz w:val="25"/>
           <w:szCs w:val="25"/>
         </w:rPr>
+        <w:lastRenderedPageBreak/>
         <w:t xml:space="preserve">To lock all settings that have been chosen in the </w:t>
       </w:r>
       <w:r>
@@ -2041,7 +2327,6 @@
           <w:sz w:val="25"/>
           <w:szCs w:val="25"/>
         </w:rPr>
-        <w:lastRenderedPageBreak/>
         <w:t>1.03 converts all mechanics that are relevant to tournament play to their NTSC 1.02 iterations.</w:t>
       </w:r>
     </w:p>
@@ -2115,7 +2400,7 @@
           <w:sz w:val="25"/>
           <w:szCs w:val="25"/>
         </w:rPr>
-        <w:t>4</w:t>
+        <w:t>5</w:t>
       </w:r>
       <w:r>
         <w:rPr>
@@ -2132,12 +2417,30 @@
           <w:sz w:val="25"/>
           <w:szCs w:val="25"/>
         </w:rPr>
-        <w:t>, as well as PAL, 20XX, and UnclePunch.</w:t>
+        <w:t xml:space="preserve">, as well as PAL, 20XX, and </w:t>
+      </w:r>
+      <w:proofErr w:type="spellStart"/>
+      <w:r>
+        <w:rPr>
+          <w:rFonts w:ascii="A-OTF Folk Pro H" w:eastAsia="A-OTF Folk Pro H" w:hAnsi="A-OTF Folk Pro H"/>
+          <w:sz w:val="25"/>
+          <w:szCs w:val="25"/>
+        </w:rPr>
+        <w:t>UnclePunch</w:t>
+      </w:r>
+      <w:proofErr w:type="spellEnd"/>
+      <w:r>
+        <w:rPr>
+          <w:rFonts w:ascii="A-OTF Folk Pro H" w:eastAsia="A-OTF Folk Pro H" w:hAnsi="A-OTF Folk Pro H"/>
+          <w:sz w:val="25"/>
+          <w:szCs w:val="25"/>
+        </w:rPr>
+        <w:t>.</w:t>
       </w:r>
       <w:bookmarkEnd w:id="2"/>
     </w:p>
     <w:sectPr>
-      <w:pgSz w:w="18410" w:h="31680" w:code="1"/>
+      <w:pgSz w:w="18403" w:h="15840" w:code="1"/>
       <w:pgMar w:top="0" w:right="4320" w:bottom="0" w:left="4320" w:header="720" w:footer="720" w:gutter="0"/>
       <w:cols w:space="720"/>
       <w:docGrid w:linePitch="360"/>

</xml_diff>